<commit_message>
MongoDB Assignment 1 completed
</commit_message>
<xml_diff>
--- a/MongoDB/MongoDB Assignments.docx
+++ b/MongoDB/MongoDB Assignments.docx
@@ -1149,14 +1149,7 @@
           <w:b/>
           <w:bCs/>
         </w:rPr>
-        <w:t xml:space="preserve">: </w:t>
-      </w:r>
-      <w:r>
-        <w:rPr>
-          <w:b/>
-          <w:bCs/>
-        </w:rPr>
-        <w:t>Delete Documents</w:t>
+        <w:t>: Delete Documents</w:t>
       </w:r>
       <w:r>
         <w:rPr>
@@ -1188,55 +1181,86 @@
       </w:r>
     </w:p>
     <w:p>
-      <w:pPr>
-        <w:rPr>
-          <w:b/>
-          <w:bCs/>
-        </w:rPr>
-      </w:pPr>
-      <w:r>
-        <w:rPr>
-          <w:b/>
-          <w:bCs/>
+      <w:r>
+        <w:rPr>
+          <w:noProof/>
         </w:rPr>
         <w:lastRenderedPageBreak/>
-        <w:t>Assignment 1</w:t>
-      </w:r>
-      <w:r>
-        <w:rPr>
-          <w:b/>
-          <w:bCs/>
-        </w:rPr>
-        <w:t xml:space="preserve">: </w:t>
-      </w:r>
-      <w:r>
-        <w:rPr>
-          <w:b/>
-          <w:bCs/>
-        </w:rPr>
-        <w:t>Querying related collections</w:t>
-      </w:r>
-      <w:r>
-        <w:rPr>
-          <w:b/>
-          <w:bCs/>
-        </w:rPr>
-        <w:t>:</w:t>
-      </w:r>
-    </w:p>
-    <w:p>
-      <w:r>
-        <w:rPr>
-          <w:noProof/>
-        </w:rPr>
         <w:drawing>
-          <wp:anchor distT="0" distB="0" distL="114300" distR="114300" simplePos="0" relativeHeight="251674624" behindDoc="0" locked="0" layoutInCell="1" allowOverlap="1" wp14:anchorId="1C985E36" wp14:editId="132FA414">
+          <wp:anchor distT="0" distB="0" distL="114300" distR="114300" simplePos="0" relativeHeight="251673600" behindDoc="0" locked="0" layoutInCell="1" allowOverlap="1" wp14:anchorId="78682464" wp14:editId="1B1FE731">
             <wp:simplePos x="0" y="0"/>
             <wp:positionH relativeFrom="margin">
               <wp:align>right</wp:align>
             </wp:positionH>
             <wp:positionV relativeFrom="paragraph">
-              <wp:posOffset>2090060</wp:posOffset>
+              <wp:posOffset>335915</wp:posOffset>
+            </wp:positionV>
+            <wp:extent cx="9775825" cy="1906270"/>
+            <wp:effectExtent l="0" t="0" r="0" b="0"/>
+            <wp:wrapSquare wrapText="bothSides"/>
+            <wp:docPr id="17" name="Picture 17"/>
+            <wp:cNvGraphicFramePr>
+              <a:graphicFrameLocks xmlns:a="http://schemas.openxmlformats.org/drawingml/2006/main" noChangeAspect="1"/>
+            </wp:cNvGraphicFramePr>
+            <a:graphic xmlns:a="http://schemas.openxmlformats.org/drawingml/2006/main">
+              <a:graphicData uri="http://schemas.openxmlformats.org/drawingml/2006/picture">
+                <pic:pic xmlns:pic="http://schemas.openxmlformats.org/drawingml/2006/picture">
+                  <pic:nvPicPr>
+                    <pic:cNvPr id="17" name="Picture 17"/>
+                    <pic:cNvPicPr/>
+                  </pic:nvPicPr>
+                  <pic:blipFill rotWithShape="1">
+                    <a:blip r:embed="rId17">
+                      <a:extLst>
+                        <a:ext uri="{28A0092B-C50C-407E-A947-70E740481C1C}">
+                          <a14:useLocalDpi xmlns:a14="http://schemas.microsoft.com/office/drawing/2010/main" val="0"/>
+                        </a:ext>
+                      </a:extLst>
+                    </a:blip>
+                    <a:srcRect b="65314"/>
+                    <a:stretch/>
+                  </pic:blipFill>
+                  <pic:spPr bwMode="auto">
+                    <a:xfrm>
+                      <a:off x="0" y="0"/>
+                      <a:ext cx="9775825" cy="1906270"/>
+                    </a:xfrm>
+                    <a:prstGeom prst="rect">
+                      <a:avLst/>
+                    </a:prstGeom>
+                    <a:ln>
+                      <a:noFill/>
+                    </a:ln>
+                    <a:extLst>
+                      <a:ext uri="{53640926-AAD7-44D8-BBD7-CCE9431645EC}">
+                        <a14:shadowObscured xmlns:a14="http://schemas.microsoft.com/office/drawing/2010/main"/>
+                      </a:ext>
+                    </a:extLst>
+                  </pic:spPr>
+                </pic:pic>
+              </a:graphicData>
+            </a:graphic>
+            <wp14:sizeRelH relativeFrom="page">
+              <wp14:pctWidth>0</wp14:pctWidth>
+            </wp14:sizeRelH>
+            <wp14:sizeRelV relativeFrom="page">
+              <wp14:pctHeight>0</wp14:pctHeight>
+            </wp14:sizeRelV>
+          </wp:anchor>
+        </w:drawing>
+      </w:r>
+      <w:r>
+        <w:rPr>
+          <w:noProof/>
+        </w:rPr>
+        <w:drawing>
+          <wp:anchor distT="0" distB="0" distL="114300" distR="114300" simplePos="0" relativeHeight="251674624" behindDoc="0" locked="0" layoutInCell="1" allowOverlap="1" wp14:anchorId="1C985E36" wp14:editId="4C0056F6">
+            <wp:simplePos x="0" y="0"/>
+            <wp:positionH relativeFrom="margin">
+              <wp:align>right</wp:align>
+            </wp:positionH>
+            <wp:positionV relativeFrom="paragraph">
+              <wp:posOffset>2351472</wp:posOffset>
             </wp:positionV>
             <wp:extent cx="9777730" cy="4261041"/>
             <wp:effectExtent l="0" t="0" r="0" b="6350"/>
@@ -1253,7 +1277,7 @@
                     <pic:cNvPicPr/>
                   </pic:nvPicPr>
                   <pic:blipFill rotWithShape="1">
-                    <a:blip r:embed="rId17">
+                    <a:blip r:embed="rId18">
                       <a:extLst>
                         <a:ext uri="{28A0092B-C50C-407E-A947-70E740481C1C}">
                           <a14:useLocalDpi xmlns:a14="http://schemas.microsoft.com/office/drawing/2010/main" val="0"/>
@@ -1294,21 +1318,48 @@
       </w:r>
       <w:r>
         <w:rPr>
+          <w:b/>
+          <w:bCs/>
+        </w:rPr>
+        <w:t>Assignment 1</w:t>
+      </w:r>
+      <w:r>
+        <w:rPr>
+          <w:b/>
+          <w:bCs/>
+        </w:rPr>
+        <w:t>: Querying related collections</w:t>
+      </w:r>
+      <w:r>
+        <w:rPr>
+          <w:b/>
+          <w:bCs/>
+        </w:rPr>
+        <w:t>:</w:t>
+      </w:r>
+      <w:r>
+        <w:br w:type="page"/>
+      </w:r>
+    </w:p>
+    <w:p>
+      <w:r>
+        <w:rPr>
           <w:noProof/>
         </w:rPr>
+        <w:lastRenderedPageBreak/>
         <w:drawing>
-          <wp:anchor distT="0" distB="0" distL="114300" distR="114300" simplePos="0" relativeHeight="251673600" behindDoc="0" locked="0" layoutInCell="1" allowOverlap="1" wp14:anchorId="78682464" wp14:editId="06BC2363">
+          <wp:anchor distT="0" distB="0" distL="114300" distR="114300" simplePos="0" relativeHeight="251675648" behindDoc="0" locked="0" layoutInCell="1" allowOverlap="1" wp14:anchorId="10E83C07" wp14:editId="5EF28D35">
             <wp:simplePos x="0" y="0"/>
             <wp:positionH relativeFrom="column">
-              <wp:posOffset>0</wp:posOffset>
+              <wp:posOffset>6350</wp:posOffset>
             </wp:positionH>
             <wp:positionV relativeFrom="paragraph">
-              <wp:posOffset>-1078</wp:posOffset>
+              <wp:posOffset>6350</wp:posOffset>
             </wp:positionV>
-            <wp:extent cx="9776288" cy="1906437"/>
+            <wp:extent cx="9777730" cy="3738880"/>
             <wp:effectExtent l="0" t="0" r="0" b="0"/>
             <wp:wrapSquare wrapText="bothSides"/>
-            <wp:docPr id="17" name="Picture 17"/>
+            <wp:docPr id="1" name="Picture 1"/>
             <wp:cNvGraphicFramePr>
               <a:graphicFrameLocks xmlns:a="http://schemas.openxmlformats.org/drawingml/2006/main" noChangeAspect="1"/>
             </wp:cNvGraphicFramePr>
@@ -1316,24 +1367,24 @@
               <a:graphicData uri="http://schemas.openxmlformats.org/drawingml/2006/picture">
                 <pic:pic xmlns:pic="http://schemas.openxmlformats.org/drawingml/2006/picture">
                   <pic:nvPicPr>
-                    <pic:cNvPr id="17" name="Picture 17"/>
+                    <pic:cNvPr id="1" name="Picture 1"/>
                     <pic:cNvPicPr/>
                   </pic:nvPicPr>
                   <pic:blipFill rotWithShape="1">
-                    <a:blip r:embed="rId18">
+                    <a:blip r:embed="rId19">
                       <a:extLst>
                         <a:ext uri="{28A0092B-C50C-407E-A947-70E740481C1C}">
                           <a14:useLocalDpi xmlns:a14="http://schemas.microsoft.com/office/drawing/2010/main" val="0"/>
                         </a:ext>
                       </a:extLst>
                     </a:blip>
-                    <a:srcRect b="65314"/>
+                    <a:srcRect b="31975"/>
                     <a:stretch/>
                   </pic:blipFill>
                   <pic:spPr bwMode="auto">
                     <a:xfrm>
                       <a:off x="0" y="0"/>
-                      <a:ext cx="9776288" cy="1906437"/>
+                      <a:ext cx="9777730" cy="3738880"/>
                     </a:xfrm>
                     <a:prstGeom prst="rect">
                       <a:avLst/>
@@ -1360,6 +1411,356 @@
         </w:drawing>
       </w:r>
     </w:p>
+    <w:p>
+      <w:r>
+        <w:rPr>
+          <w:noProof/>
+        </w:rPr>
+        <w:drawing>
+          <wp:anchor distT="0" distB="0" distL="114300" distR="114300" simplePos="0" relativeHeight="251676672" behindDoc="0" locked="0" layoutInCell="1" allowOverlap="1" wp14:anchorId="0D8D0E51" wp14:editId="70AE49A9">
+            <wp:simplePos x="0" y="0"/>
+            <wp:positionH relativeFrom="column">
+              <wp:posOffset>6824</wp:posOffset>
+            </wp:positionH>
+            <wp:positionV relativeFrom="paragraph">
+              <wp:posOffset>1933</wp:posOffset>
+            </wp:positionV>
+            <wp:extent cx="9777730" cy="2374710"/>
+            <wp:effectExtent l="0" t="0" r="0" b="6985"/>
+            <wp:wrapSquare wrapText="bothSides"/>
+            <wp:docPr id="20" name="Picture 20"/>
+            <wp:cNvGraphicFramePr>
+              <a:graphicFrameLocks xmlns:a="http://schemas.openxmlformats.org/drawingml/2006/main" noChangeAspect="1"/>
+            </wp:cNvGraphicFramePr>
+            <a:graphic xmlns:a="http://schemas.openxmlformats.org/drawingml/2006/main">
+              <a:graphicData uri="http://schemas.openxmlformats.org/drawingml/2006/picture">
+                <pic:pic xmlns:pic="http://schemas.openxmlformats.org/drawingml/2006/picture">
+                  <pic:nvPicPr>
+                    <pic:cNvPr id="20" name="Picture 20"/>
+                    <pic:cNvPicPr/>
+                  </pic:nvPicPr>
+                  <pic:blipFill rotWithShape="1">
+                    <a:blip r:embed="rId20">
+                      <a:extLst>
+                        <a:ext uri="{28A0092B-C50C-407E-A947-70E740481C1C}">
+                          <a14:useLocalDpi xmlns:a14="http://schemas.microsoft.com/office/drawing/2010/main" val="0"/>
+                        </a:ext>
+                      </a:extLst>
+                    </a:blip>
+                    <a:srcRect b="56801"/>
+                    <a:stretch/>
+                  </pic:blipFill>
+                  <pic:spPr bwMode="auto">
+                    <a:xfrm>
+                      <a:off x="0" y="0"/>
+                      <a:ext cx="9777730" cy="2374710"/>
+                    </a:xfrm>
+                    <a:prstGeom prst="rect">
+                      <a:avLst/>
+                    </a:prstGeom>
+                    <a:ln>
+                      <a:noFill/>
+                    </a:ln>
+                    <a:extLst>
+                      <a:ext uri="{53640926-AAD7-44D8-BBD7-CCE9431645EC}">
+                        <a14:shadowObscured xmlns:a14="http://schemas.microsoft.com/office/drawing/2010/main"/>
+                      </a:ext>
+                    </a:extLst>
+                  </pic:spPr>
+                </pic:pic>
+              </a:graphicData>
+            </a:graphic>
+            <wp14:sizeRelH relativeFrom="page">
+              <wp14:pctWidth>0</wp14:pctWidth>
+            </wp14:sizeRelH>
+            <wp14:sizeRelV relativeFrom="page">
+              <wp14:pctHeight>0</wp14:pctHeight>
+            </wp14:sizeRelV>
+          </wp:anchor>
+        </w:drawing>
+      </w:r>
+    </w:p>
+    <w:p>
+      <w:r>
+        <w:rPr>
+          <w:noProof/>
+        </w:rPr>
+        <w:lastRenderedPageBreak/>
+        <w:drawing>
+          <wp:anchor distT="0" distB="0" distL="114300" distR="114300" simplePos="0" relativeHeight="251678720" behindDoc="0" locked="0" layoutInCell="1" allowOverlap="1" wp14:anchorId="29E5112F" wp14:editId="1DEC2883">
+            <wp:simplePos x="0" y="0"/>
+            <wp:positionH relativeFrom="margin">
+              <wp:align>right</wp:align>
+            </wp:positionH>
+            <wp:positionV relativeFrom="paragraph">
+              <wp:posOffset>2632841</wp:posOffset>
+            </wp:positionV>
+            <wp:extent cx="9777730" cy="2361063"/>
+            <wp:effectExtent l="0" t="0" r="0" b="1270"/>
+            <wp:wrapSquare wrapText="bothSides"/>
+            <wp:docPr id="22" name="Picture 22"/>
+            <wp:cNvGraphicFramePr>
+              <a:graphicFrameLocks xmlns:a="http://schemas.openxmlformats.org/drawingml/2006/main" noChangeAspect="1"/>
+            </wp:cNvGraphicFramePr>
+            <a:graphic xmlns:a="http://schemas.openxmlformats.org/drawingml/2006/main">
+              <a:graphicData uri="http://schemas.openxmlformats.org/drawingml/2006/picture">
+                <pic:pic xmlns:pic="http://schemas.openxmlformats.org/drawingml/2006/picture">
+                  <pic:nvPicPr>
+                    <pic:cNvPr id="22" name="Picture 22"/>
+                    <pic:cNvPicPr/>
+                  </pic:nvPicPr>
+                  <pic:blipFill rotWithShape="1">
+                    <a:blip r:embed="rId21">
+                      <a:extLst>
+                        <a:ext uri="{28A0092B-C50C-407E-A947-70E740481C1C}">
+                          <a14:useLocalDpi xmlns:a14="http://schemas.microsoft.com/office/drawing/2010/main" val="0"/>
+                        </a:ext>
+                      </a:extLst>
+                    </a:blip>
+                    <a:srcRect b="57050"/>
+                    <a:stretch/>
+                  </pic:blipFill>
+                  <pic:spPr bwMode="auto">
+                    <a:xfrm>
+                      <a:off x="0" y="0"/>
+                      <a:ext cx="9777730" cy="2361063"/>
+                    </a:xfrm>
+                    <a:prstGeom prst="rect">
+                      <a:avLst/>
+                    </a:prstGeom>
+                    <a:ln>
+                      <a:noFill/>
+                    </a:ln>
+                    <a:extLst>
+                      <a:ext uri="{53640926-AAD7-44D8-BBD7-CCE9431645EC}">
+                        <a14:shadowObscured xmlns:a14="http://schemas.microsoft.com/office/drawing/2010/main"/>
+                      </a:ext>
+                    </a:extLst>
+                  </pic:spPr>
+                </pic:pic>
+              </a:graphicData>
+            </a:graphic>
+            <wp14:sizeRelH relativeFrom="page">
+              <wp14:pctWidth>0</wp14:pctWidth>
+            </wp14:sizeRelH>
+            <wp14:sizeRelV relativeFrom="page">
+              <wp14:pctHeight>0</wp14:pctHeight>
+            </wp14:sizeRelV>
+          </wp:anchor>
+        </w:drawing>
+      </w:r>
+      <w:r>
+        <w:rPr>
+          <w:noProof/>
+        </w:rPr>
+        <w:drawing>
+          <wp:anchor distT="0" distB="0" distL="114300" distR="114300" simplePos="0" relativeHeight="251677696" behindDoc="0" locked="0" layoutInCell="1" allowOverlap="1" wp14:anchorId="6FCDF294" wp14:editId="0D5191A0">
+            <wp:simplePos x="0" y="0"/>
+            <wp:positionH relativeFrom="column">
+              <wp:posOffset>6824</wp:posOffset>
+            </wp:positionH>
+            <wp:positionV relativeFrom="paragraph">
+              <wp:posOffset>6824</wp:posOffset>
+            </wp:positionV>
+            <wp:extent cx="9777730" cy="2374710"/>
+            <wp:effectExtent l="0" t="0" r="0" b="6985"/>
+            <wp:wrapSquare wrapText="bothSides"/>
+            <wp:docPr id="21" name="Picture 21"/>
+            <wp:cNvGraphicFramePr>
+              <a:graphicFrameLocks xmlns:a="http://schemas.openxmlformats.org/drawingml/2006/main" noChangeAspect="1"/>
+            </wp:cNvGraphicFramePr>
+            <a:graphic xmlns:a="http://schemas.openxmlformats.org/drawingml/2006/main">
+              <a:graphicData uri="http://schemas.openxmlformats.org/drawingml/2006/picture">
+                <pic:pic xmlns:pic="http://schemas.openxmlformats.org/drawingml/2006/picture">
+                  <pic:nvPicPr>
+                    <pic:cNvPr id="21" name="Picture 21"/>
+                    <pic:cNvPicPr/>
+                  </pic:nvPicPr>
+                  <pic:blipFill rotWithShape="1">
+                    <a:blip r:embed="rId22">
+                      <a:extLst>
+                        <a:ext uri="{28A0092B-C50C-407E-A947-70E740481C1C}">
+                          <a14:useLocalDpi xmlns:a14="http://schemas.microsoft.com/office/drawing/2010/main" val="0"/>
+                        </a:ext>
+                      </a:extLst>
+                    </a:blip>
+                    <a:srcRect b="56801"/>
+                    <a:stretch/>
+                  </pic:blipFill>
+                  <pic:spPr bwMode="auto">
+                    <a:xfrm>
+                      <a:off x="0" y="0"/>
+                      <a:ext cx="9777730" cy="2374710"/>
+                    </a:xfrm>
+                    <a:prstGeom prst="rect">
+                      <a:avLst/>
+                    </a:prstGeom>
+                    <a:ln>
+                      <a:noFill/>
+                    </a:ln>
+                    <a:extLst>
+                      <a:ext uri="{53640926-AAD7-44D8-BBD7-CCE9431645EC}">
+                        <a14:shadowObscured xmlns:a14="http://schemas.microsoft.com/office/drawing/2010/main"/>
+                      </a:ext>
+                    </a:extLst>
+                  </pic:spPr>
+                </pic:pic>
+              </a:graphicData>
+            </a:graphic>
+            <wp14:sizeRelH relativeFrom="page">
+              <wp14:pctWidth>0</wp14:pctWidth>
+            </wp14:sizeRelH>
+            <wp14:sizeRelV relativeFrom="page">
+              <wp14:pctHeight>0</wp14:pctHeight>
+            </wp14:sizeRelV>
+          </wp:anchor>
+        </w:drawing>
+      </w:r>
+    </w:p>
+    <w:p/>
+    <w:p>
+      <w:r>
+        <w:br w:type="page"/>
+      </w:r>
+    </w:p>
+    <w:p>
+      <w:r>
+        <w:rPr>
+          <w:noProof/>
+        </w:rPr>
+        <w:lastRenderedPageBreak/>
+        <w:drawing>
+          <wp:anchor distT="0" distB="0" distL="114300" distR="114300" simplePos="0" relativeHeight="251680768" behindDoc="0" locked="0" layoutInCell="1" allowOverlap="1" wp14:anchorId="581AAF58" wp14:editId="5F0658DB">
+            <wp:simplePos x="0" y="0"/>
+            <wp:positionH relativeFrom="margin">
+              <wp:align>right</wp:align>
+            </wp:positionH>
+            <wp:positionV relativeFrom="paragraph">
+              <wp:posOffset>2081049</wp:posOffset>
+            </wp:positionV>
+            <wp:extent cx="9777730" cy="1008380"/>
+            <wp:effectExtent l="0" t="0" r="0" b="1270"/>
+            <wp:wrapSquare wrapText="bothSides"/>
+            <wp:docPr id="24" name="Picture 24"/>
+            <wp:cNvGraphicFramePr>
+              <a:graphicFrameLocks xmlns:a="http://schemas.openxmlformats.org/drawingml/2006/main" noChangeAspect="1"/>
+            </wp:cNvGraphicFramePr>
+            <a:graphic xmlns:a="http://schemas.openxmlformats.org/drawingml/2006/main">
+              <a:graphicData uri="http://schemas.openxmlformats.org/drawingml/2006/picture">
+                <pic:pic xmlns:pic="http://schemas.openxmlformats.org/drawingml/2006/picture">
+                  <pic:nvPicPr>
+                    <pic:cNvPr id="24" name="Picture 24"/>
+                    <pic:cNvPicPr/>
+                  </pic:nvPicPr>
+                  <pic:blipFill rotWithShape="1">
+                    <a:blip r:embed="rId23">
+                      <a:extLst>
+                        <a:ext uri="{28A0092B-C50C-407E-A947-70E740481C1C}">
+                          <a14:useLocalDpi xmlns:a14="http://schemas.microsoft.com/office/drawing/2010/main" val="0"/>
+                        </a:ext>
+                      </a:extLst>
+                    </a:blip>
+                    <a:srcRect b="81645"/>
+                    <a:stretch/>
+                  </pic:blipFill>
+                  <pic:spPr bwMode="auto">
+                    <a:xfrm>
+                      <a:off x="0" y="0"/>
+                      <a:ext cx="9777730" cy="1008380"/>
+                    </a:xfrm>
+                    <a:prstGeom prst="rect">
+                      <a:avLst/>
+                    </a:prstGeom>
+                    <a:ln>
+                      <a:noFill/>
+                    </a:ln>
+                    <a:extLst>
+                      <a:ext uri="{53640926-AAD7-44D8-BBD7-CCE9431645EC}">
+                        <a14:shadowObscured xmlns:a14="http://schemas.microsoft.com/office/drawing/2010/main"/>
+                      </a:ext>
+                    </a:extLst>
+                  </pic:spPr>
+                </pic:pic>
+              </a:graphicData>
+            </a:graphic>
+            <wp14:sizeRelH relativeFrom="page">
+              <wp14:pctWidth>0</wp14:pctWidth>
+            </wp14:sizeRelH>
+            <wp14:sizeRelV relativeFrom="page">
+              <wp14:pctHeight>0</wp14:pctHeight>
+            </wp14:sizeRelV>
+          </wp:anchor>
+        </w:drawing>
+      </w:r>
+      <w:r>
+        <w:rPr>
+          <w:noProof/>
+        </w:rPr>
+        <w:drawing>
+          <wp:anchor distT="0" distB="0" distL="114300" distR="114300" simplePos="0" relativeHeight="251679744" behindDoc="0" locked="0" layoutInCell="1" allowOverlap="1" wp14:anchorId="2768735C" wp14:editId="2866BC50">
+            <wp:simplePos x="0" y="0"/>
+            <wp:positionH relativeFrom="margin">
+              <wp:align>right</wp:align>
+            </wp:positionH>
+            <wp:positionV relativeFrom="paragraph">
+              <wp:posOffset>-306</wp:posOffset>
+            </wp:positionV>
+            <wp:extent cx="9777730" cy="1678305"/>
+            <wp:effectExtent l="0" t="0" r="0" b="0"/>
+            <wp:wrapSquare wrapText="bothSides"/>
+            <wp:docPr id="23" name="Picture 23"/>
+            <wp:cNvGraphicFramePr>
+              <a:graphicFrameLocks xmlns:a="http://schemas.openxmlformats.org/drawingml/2006/main" noChangeAspect="1"/>
+            </wp:cNvGraphicFramePr>
+            <a:graphic xmlns:a="http://schemas.openxmlformats.org/drawingml/2006/main">
+              <a:graphicData uri="http://schemas.openxmlformats.org/drawingml/2006/picture">
+                <pic:pic xmlns:pic="http://schemas.openxmlformats.org/drawingml/2006/picture">
+                  <pic:nvPicPr>
+                    <pic:cNvPr id="23" name="Picture 23"/>
+                    <pic:cNvPicPr/>
+                  </pic:nvPicPr>
+                  <pic:blipFill rotWithShape="1">
+                    <a:blip r:embed="rId24">
+                      <a:extLst>
+                        <a:ext uri="{28A0092B-C50C-407E-A947-70E740481C1C}">
+                          <a14:useLocalDpi xmlns:a14="http://schemas.microsoft.com/office/drawing/2010/main" val="0"/>
+                        </a:ext>
+                      </a:extLst>
+                    </a:blip>
+                    <a:srcRect b="69463"/>
+                    <a:stretch/>
+                  </pic:blipFill>
+                  <pic:spPr bwMode="auto">
+                    <a:xfrm>
+                      <a:off x="0" y="0"/>
+                      <a:ext cx="9777730" cy="1678305"/>
+                    </a:xfrm>
+                    <a:prstGeom prst="rect">
+                      <a:avLst/>
+                    </a:prstGeom>
+                    <a:ln>
+                      <a:noFill/>
+                    </a:ln>
+                    <a:extLst>
+                      <a:ext uri="{53640926-AAD7-44D8-BBD7-CCE9431645EC}">
+                        <a14:shadowObscured xmlns:a14="http://schemas.microsoft.com/office/drawing/2010/main"/>
+                      </a:ext>
+                    </a:extLst>
+                  </pic:spPr>
+                </pic:pic>
+              </a:graphicData>
+            </a:graphic>
+            <wp14:sizeRelH relativeFrom="page">
+              <wp14:pctWidth>0</wp14:pctWidth>
+            </wp14:sizeRelH>
+            <wp14:sizeRelV relativeFrom="page">
+              <wp14:pctHeight>0</wp14:pctHeight>
+            </wp14:sizeRelV>
+          </wp:anchor>
+        </w:drawing>
+      </w:r>
+    </w:p>
+    <w:p/>
     <w:sectPr>
       <w:pgSz w:w="16838" w:h="11906" w:orient="landscape"/>
       <w:pgMar w:top="720" w:right="720" w:bottom="720" w:left="720" w:header="708" w:footer="708" w:gutter="0"/>

</xml_diff>

<commit_message>
Corrected mistakes in MongoDB Assignment 1
</commit_message>
<xml_diff>
--- a/MongoDB/MongoDB Assignments.docx
+++ b/MongoDB/MongoDB Assignments.docx
@@ -1630,18 +1630,18 @@
         </w:rPr>
         <w:lastRenderedPageBreak/>
         <w:drawing>
-          <wp:anchor distT="0" distB="0" distL="114300" distR="114300" simplePos="0" relativeHeight="251680768" behindDoc="0" locked="0" layoutInCell="1" allowOverlap="1" wp14:anchorId="581AAF58" wp14:editId="5F0658DB">
+          <wp:anchor distT="0" distB="0" distL="114300" distR="114300" simplePos="0" relativeHeight="251680768" behindDoc="0" locked="0" layoutInCell="1" allowOverlap="1" wp14:anchorId="6DEB25B9" wp14:editId="18487AA7">
             <wp:simplePos x="0" y="0"/>
-            <wp:positionH relativeFrom="margin">
-              <wp:align>right</wp:align>
+            <wp:positionH relativeFrom="column">
+              <wp:posOffset>0</wp:posOffset>
             </wp:positionH>
             <wp:positionV relativeFrom="paragraph">
-              <wp:posOffset>2081049</wp:posOffset>
+              <wp:posOffset>1907649</wp:posOffset>
             </wp:positionV>
-            <wp:extent cx="9777730" cy="1008380"/>
-            <wp:effectExtent l="0" t="0" r="0" b="1270"/>
+            <wp:extent cx="9777730" cy="1986280"/>
+            <wp:effectExtent l="0" t="0" r="0" b="0"/>
             <wp:wrapSquare wrapText="bothSides"/>
-            <wp:docPr id="24" name="Picture 24"/>
+            <wp:docPr id="19" name="Picture 19"/>
             <wp:cNvGraphicFramePr>
               <a:graphicFrameLocks xmlns:a="http://schemas.openxmlformats.org/drawingml/2006/main" noChangeAspect="1"/>
             </wp:cNvGraphicFramePr>
@@ -1649,7 +1649,7 @@
               <a:graphicData uri="http://schemas.openxmlformats.org/drawingml/2006/picture">
                 <pic:pic xmlns:pic="http://schemas.openxmlformats.org/drawingml/2006/picture">
                   <pic:nvPicPr>
-                    <pic:cNvPr id="24" name="Picture 24"/>
+                    <pic:cNvPr id="19" name="Picture 19"/>
                     <pic:cNvPicPr/>
                   </pic:nvPicPr>
                   <pic:blipFill rotWithShape="1">
@@ -1660,13 +1660,13 @@
                         </a:ext>
                       </a:extLst>
                     </a:blip>
-                    <a:srcRect b="81645"/>
+                    <a:srcRect b="63864"/>
                     <a:stretch/>
                   </pic:blipFill>
                   <pic:spPr bwMode="auto">
                     <a:xfrm>
                       <a:off x="0" y="0"/>
-                      <a:ext cx="9777730" cy="1008380"/>
+                      <a:ext cx="9777730" cy="1986280"/>
                     </a:xfrm>
                     <a:prstGeom prst="rect">
                       <a:avLst/>
@@ -1697,7 +1697,7 @@
           <w:noProof/>
         </w:rPr>
         <w:drawing>
-          <wp:anchor distT="0" distB="0" distL="114300" distR="114300" simplePos="0" relativeHeight="251679744" behindDoc="0" locked="0" layoutInCell="1" allowOverlap="1" wp14:anchorId="2768735C" wp14:editId="2866BC50">
+          <wp:anchor distT="0" distB="0" distL="114300" distR="114300" simplePos="0" relativeHeight="251679744" behindDoc="0" locked="0" layoutInCell="1" allowOverlap="1" wp14:anchorId="2768735C" wp14:editId="2E43A8C3">
             <wp:simplePos x="0" y="0"/>
             <wp:positionH relativeFrom="margin">
               <wp:align>right</wp:align>

</xml_diff>

<commit_message>
Additional content added in MongoDB Assignments (Assignment 3)
</commit_message>
<xml_diff>
--- a/MongoDB/MongoDB Assignments.docx
+++ b/MongoDB/MongoDB Assignments.docx
@@ -39,7 +39,7 @@
                     <pic:cNvPicPr/>
                   </pic:nvPicPr>
                   <pic:blipFill rotWithShape="1">
-                    <a:blip r:embed="rId7">
+                    <a:blip r:embed="rId8">
                       <a:extLst>
                         <a:ext uri="{28A0092B-C50C-407E-A947-70E740481C1C}">
                           <a14:useLocalDpi xmlns:a14="http://schemas.microsoft.com/office/drawing/2010/main" val="0"/>
@@ -108,7 +108,7 @@
                     <pic:cNvPicPr/>
                   </pic:nvPicPr>
                   <pic:blipFill rotWithShape="1">
-                    <a:blip r:embed="rId7">
+                    <a:blip r:embed="rId8">
                       <a:extLst>
                         <a:ext uri="{28A0092B-C50C-407E-A947-70E740481C1C}">
                           <a14:useLocalDpi xmlns:a14="http://schemas.microsoft.com/office/drawing/2010/main" val="0"/>
@@ -177,7 +177,7 @@
                     <pic:cNvPicPr/>
                   </pic:nvPicPr>
                   <pic:blipFill rotWithShape="1">
-                    <a:blip r:embed="rId7">
+                    <a:blip r:embed="rId8">
                       <a:extLst>
                         <a:ext uri="{28A0092B-C50C-407E-A947-70E740481C1C}">
                           <a14:useLocalDpi xmlns:a14="http://schemas.microsoft.com/office/drawing/2010/main" val="0"/>
@@ -246,7 +246,7 @@
                     <pic:cNvPicPr/>
                   </pic:nvPicPr>
                   <pic:blipFill rotWithShape="1">
-                    <a:blip r:embed="rId7">
+                    <a:blip r:embed="rId8">
                       <a:extLst>
                         <a:ext uri="{28A0092B-C50C-407E-A947-70E740481C1C}">
                           <a14:useLocalDpi xmlns:a14="http://schemas.microsoft.com/office/drawing/2010/main" val="0"/>
@@ -309,7 +309,7 @@
                     <pic:cNvPicPr/>
                   </pic:nvPicPr>
                   <pic:blipFill rotWithShape="1">
-                    <a:blip r:embed="rId7">
+                    <a:blip r:embed="rId8">
                       <a:extLst>
                         <a:ext uri="{28A0092B-C50C-407E-A947-70E740481C1C}">
                           <a14:useLocalDpi xmlns:a14="http://schemas.microsoft.com/office/drawing/2010/main" val="0"/>
@@ -415,7 +415,7 @@
                     <pic:cNvPicPr/>
                   </pic:nvPicPr>
                   <pic:blipFill rotWithShape="1">
-                    <a:blip r:embed="rId7">
+                    <a:blip r:embed="rId8">
                       <a:extLst>
                         <a:ext uri="{28A0092B-C50C-407E-A947-70E740481C1C}">
                           <a14:useLocalDpi xmlns:a14="http://schemas.microsoft.com/office/drawing/2010/main" val="0"/>
@@ -485,7 +485,7 @@
                     <pic:cNvPicPr/>
                   </pic:nvPicPr>
                   <pic:blipFill rotWithShape="1">
-                    <a:blip r:embed="rId8">
+                    <a:blip r:embed="rId9">
                       <a:extLst>
                         <a:ext uri="{28A0092B-C50C-407E-A947-70E740481C1C}">
                           <a14:useLocalDpi xmlns:a14="http://schemas.microsoft.com/office/drawing/2010/main" val="0"/>
@@ -552,7 +552,7 @@
                     <pic:cNvPicPr/>
                   </pic:nvPicPr>
                   <pic:blipFill rotWithShape="1">
-                    <a:blip r:embed="rId9">
+                    <a:blip r:embed="rId10">
                       <a:extLst>
                         <a:ext uri="{28A0092B-C50C-407E-A947-70E740481C1C}">
                           <a14:useLocalDpi xmlns:a14="http://schemas.microsoft.com/office/drawing/2010/main" val="0"/>
@@ -643,7 +643,7 @@
                     <pic:cNvPicPr/>
                   </pic:nvPicPr>
                   <pic:blipFill rotWithShape="1">
-                    <a:blip r:embed="rId10">
+                    <a:blip r:embed="rId11">
                       <a:extLst>
                         <a:ext uri="{28A0092B-C50C-407E-A947-70E740481C1C}">
                           <a14:useLocalDpi xmlns:a14="http://schemas.microsoft.com/office/drawing/2010/main" val="0"/>
@@ -715,7 +715,7 @@
                     <pic:cNvPicPr/>
                   </pic:nvPicPr>
                   <pic:blipFill rotWithShape="1">
-                    <a:blip r:embed="rId11">
+                    <a:blip r:embed="rId12">
                       <a:extLst>
                         <a:ext uri="{28A0092B-C50C-407E-A947-70E740481C1C}">
                           <a14:useLocalDpi xmlns:a14="http://schemas.microsoft.com/office/drawing/2010/main" val="0"/>
@@ -782,7 +782,7 @@
                     <pic:cNvPicPr/>
                   </pic:nvPicPr>
                   <pic:blipFill rotWithShape="1">
-                    <a:blip r:embed="rId12">
+                    <a:blip r:embed="rId13">
                       <a:extLst>
                         <a:ext uri="{28A0092B-C50C-407E-A947-70E740481C1C}">
                           <a14:useLocalDpi xmlns:a14="http://schemas.microsoft.com/office/drawing/2010/main" val="0"/>
@@ -880,7 +880,7 @@
                     <pic:cNvPicPr/>
                   </pic:nvPicPr>
                   <pic:blipFill rotWithShape="1">
-                    <a:blip r:embed="rId13">
+                    <a:blip r:embed="rId14">
                       <a:extLst>
                         <a:ext uri="{28A0092B-C50C-407E-A947-70E740481C1C}">
                           <a14:useLocalDpi xmlns:a14="http://schemas.microsoft.com/office/drawing/2010/main" val="0"/>
@@ -947,7 +947,7 @@
                     <pic:cNvPicPr/>
                   </pic:nvPicPr>
                   <pic:blipFill rotWithShape="1">
-                    <a:blip r:embed="rId14">
+                    <a:blip r:embed="rId15">
                       <a:extLst>
                         <a:ext uri="{28A0092B-C50C-407E-A947-70E740481C1C}">
                           <a14:useLocalDpi xmlns:a14="http://schemas.microsoft.com/office/drawing/2010/main" val="0"/>
@@ -1014,7 +1014,7 @@
                     <pic:cNvPicPr/>
                   </pic:nvPicPr>
                   <pic:blipFill rotWithShape="1">
-                    <a:blip r:embed="rId15">
+                    <a:blip r:embed="rId16">
                       <a:extLst>
                         <a:ext uri="{28A0092B-C50C-407E-A947-70E740481C1C}">
                           <a14:useLocalDpi xmlns:a14="http://schemas.microsoft.com/office/drawing/2010/main" val="0"/>
@@ -1098,7 +1098,7 @@
                     <pic:cNvPicPr/>
                   </pic:nvPicPr>
                   <pic:blipFill rotWithShape="1">
-                    <a:blip r:embed="rId16">
+                    <a:blip r:embed="rId17">
                       <a:extLst>
                         <a:ext uri="{28A0092B-C50C-407E-A947-70E740481C1C}">
                           <a14:useLocalDpi xmlns:a14="http://schemas.microsoft.com/office/drawing/2010/main" val="0"/>
@@ -1210,7 +1210,7 @@
                     <pic:cNvPicPr/>
                   </pic:nvPicPr>
                   <pic:blipFill rotWithShape="1">
-                    <a:blip r:embed="rId17">
+                    <a:blip r:embed="rId18">
                       <a:extLst>
                         <a:ext uri="{28A0092B-C50C-407E-A947-70E740481C1C}">
                           <a14:useLocalDpi xmlns:a14="http://schemas.microsoft.com/office/drawing/2010/main" val="0"/>
@@ -1277,7 +1277,7 @@
                     <pic:cNvPicPr/>
                   </pic:nvPicPr>
                   <pic:blipFill rotWithShape="1">
-                    <a:blip r:embed="rId18">
+                    <a:blip r:embed="rId19">
                       <a:extLst>
                         <a:ext uri="{28A0092B-C50C-407E-A947-70E740481C1C}">
                           <a14:useLocalDpi xmlns:a14="http://schemas.microsoft.com/office/drawing/2010/main" val="0"/>
@@ -1371,7 +1371,7 @@
                     <pic:cNvPicPr/>
                   </pic:nvPicPr>
                   <pic:blipFill rotWithShape="1">
-                    <a:blip r:embed="rId19">
+                    <a:blip r:embed="rId20">
                       <a:extLst>
                         <a:ext uri="{28A0092B-C50C-407E-A947-70E740481C1C}">
                           <a14:useLocalDpi xmlns:a14="http://schemas.microsoft.com/office/drawing/2010/main" val="0"/>
@@ -1440,7 +1440,7 @@
                     <pic:cNvPicPr/>
                   </pic:nvPicPr>
                   <pic:blipFill rotWithShape="1">
-                    <a:blip r:embed="rId20">
+                    <a:blip r:embed="rId21">
                       <a:extLst>
                         <a:ext uri="{28A0092B-C50C-407E-A947-70E740481C1C}">
                           <a14:useLocalDpi xmlns:a14="http://schemas.microsoft.com/office/drawing/2010/main" val="0"/>
@@ -1510,7 +1510,7 @@
                     <pic:cNvPicPr/>
                   </pic:nvPicPr>
                   <pic:blipFill rotWithShape="1">
-                    <a:blip r:embed="rId21">
+                    <a:blip r:embed="rId22">
                       <a:extLst>
                         <a:ext uri="{28A0092B-C50C-407E-A947-70E740481C1C}">
                           <a14:useLocalDpi xmlns:a14="http://schemas.microsoft.com/office/drawing/2010/main" val="0"/>
@@ -1577,7 +1577,7 @@
                     <pic:cNvPicPr/>
                   </pic:nvPicPr>
                   <pic:blipFill rotWithShape="1">
-                    <a:blip r:embed="rId22">
+                    <a:blip r:embed="rId23">
                       <a:extLst>
                         <a:ext uri="{28A0092B-C50C-407E-A947-70E740481C1C}">
                           <a14:useLocalDpi xmlns:a14="http://schemas.microsoft.com/office/drawing/2010/main" val="0"/>
@@ -1653,7 +1653,7 @@
                     <pic:cNvPicPr/>
                   </pic:nvPicPr>
                   <pic:blipFill rotWithShape="1">
-                    <a:blip r:embed="rId23">
+                    <a:blip r:embed="rId24">
                       <a:extLst>
                         <a:ext uri="{28A0092B-C50C-407E-A947-70E740481C1C}">
                           <a14:useLocalDpi xmlns:a14="http://schemas.microsoft.com/office/drawing/2010/main" val="0"/>
@@ -1720,7 +1720,7 @@
                     <pic:cNvPicPr/>
                   </pic:nvPicPr>
                   <pic:blipFill rotWithShape="1">
-                    <a:blip r:embed="rId24">
+                    <a:blip r:embed="rId25">
                       <a:extLst>
                         <a:ext uri="{28A0092B-C50C-407E-A947-70E740481C1C}">
                           <a14:useLocalDpi xmlns:a14="http://schemas.microsoft.com/office/drawing/2010/main" val="0"/>
@@ -1761,6 +1761,965 @@
       </w:r>
     </w:p>
     <w:p/>
+    <w:p/>
+    <w:p>
+      <w:r>
+        <w:br w:type="page"/>
+      </w:r>
+    </w:p>
+    <w:p>
+      <w:pPr>
+        <w:rPr>
+          <w:b/>
+          <w:bCs/>
+        </w:rPr>
+      </w:pPr>
+      <w:r>
+        <w:rPr>
+          <w:b/>
+          <w:bCs/>
+        </w:rPr>
+        <w:lastRenderedPageBreak/>
+        <w:t>Assignment 3:</w:t>
+      </w:r>
+    </w:p>
+    <w:p>
+      <w:pPr>
+        <w:pStyle w:val="ListParagraph"/>
+        <w:numPr>
+          <w:ilvl w:val="0"/>
+          <w:numId w:val="5"/>
+        </w:numPr>
+        <w:spacing w:line="480" w:lineRule="auto"/>
+        <w:ind w:left="284" w:hanging="426"/>
+      </w:pPr>
+      <w:proofErr w:type="gramStart"/>
+      <w:r>
+        <w:t>db.addresses</w:t>
+      </w:r>
+      <w:proofErr w:type="gramEnd"/>
+      <w:r>
+        <w:t>.find()</w:t>
+      </w:r>
+    </w:p>
+    <w:p>
+      <w:pPr>
+        <w:pStyle w:val="ListParagraph"/>
+        <w:numPr>
+          <w:ilvl w:val="0"/>
+          <w:numId w:val="5"/>
+        </w:numPr>
+        <w:spacing w:line="480" w:lineRule="auto"/>
+        <w:ind w:left="284" w:hanging="426"/>
+      </w:pPr>
+      <w:r>
+        <w:t>db.addresses.find({</w:t>
+      </w:r>
+      <w:proofErr w:type="gramStart"/>
+      <w:r>
+        <w:t>},</w:t>
+      </w:r>
+      <w:r>
+        <w:t>{</w:t>
+      </w:r>
+      <w:proofErr w:type="gramEnd"/>
+      <w:r>
+        <w:t>restaurant_id:1,name:1,borough:1,cuisine:1}</w:t>
+      </w:r>
+      <w:r>
+        <w:t>)</w:t>
+      </w:r>
+    </w:p>
+    <w:p>
+      <w:pPr>
+        <w:pStyle w:val="ListParagraph"/>
+        <w:numPr>
+          <w:ilvl w:val="0"/>
+          <w:numId w:val="5"/>
+        </w:numPr>
+        <w:spacing w:line="480" w:lineRule="auto"/>
+        <w:ind w:left="284" w:hanging="426"/>
+      </w:pPr>
+      <w:proofErr w:type="gramStart"/>
+      <w:r>
+        <w:t>db.addresses</w:t>
+      </w:r>
+      <w:proofErr w:type="gramEnd"/>
+      <w:r>
+        <w:t>.find({},</w:t>
+      </w:r>
+      <w:r>
+        <w:t>{restaurant_id:1,name:1,borough:1,cuisine:1</w:t>
+      </w:r>
+      <w:r>
+        <w:t>,_id:0</w:t>
+      </w:r>
+      <w:r>
+        <w:t>}</w:t>
+      </w:r>
+      <w:r>
+        <w:t>)</w:t>
+      </w:r>
+    </w:p>
+    <w:p>
+      <w:pPr>
+        <w:pStyle w:val="ListParagraph"/>
+        <w:numPr>
+          <w:ilvl w:val="0"/>
+          <w:numId w:val="5"/>
+        </w:numPr>
+        <w:spacing w:line="480" w:lineRule="auto"/>
+        <w:ind w:left="284" w:hanging="426"/>
+      </w:pPr>
+      <w:proofErr w:type="gramStart"/>
+      <w:r>
+        <w:t>db.addresses</w:t>
+      </w:r>
+      <w:proofErr w:type="gramEnd"/>
+      <w:r>
+        <w:t>.find({},</w:t>
+      </w:r>
+      <w:r>
+        <w:t>{restaurant_id:1,name:1,borough:1,</w:t>
+      </w:r>
+      <w:r>
+        <w:t>”address.zipcode”</w:t>
+      </w:r>
+      <w:r>
+        <w:t>:1</w:t>
+      </w:r>
+      <w:r>
+        <w:t>,_id:0</w:t>
+      </w:r>
+      <w:r>
+        <w:t>}</w:t>
+      </w:r>
+      <w:r>
+        <w:t>)</w:t>
+      </w:r>
+    </w:p>
+    <w:p>
+      <w:pPr>
+        <w:pStyle w:val="ListParagraph"/>
+        <w:numPr>
+          <w:ilvl w:val="0"/>
+          <w:numId w:val="5"/>
+        </w:numPr>
+        <w:spacing w:line="480" w:lineRule="auto"/>
+        <w:ind w:left="284" w:hanging="426"/>
+      </w:pPr>
+      <w:proofErr w:type="gramStart"/>
+      <w:r>
+        <w:t>db.addresses</w:t>
+      </w:r>
+      <w:proofErr w:type="gramEnd"/>
+      <w:r>
+        <w:t>.find({</w:t>
+      </w:r>
+      <w:proofErr w:type="spellStart"/>
+      <w:r>
+        <w:t>borough:”Bronx</w:t>
+      </w:r>
+      <w:proofErr w:type="spellEnd"/>
+      <w:r>
+        <w:t>”}).limit(5)</w:t>
+      </w:r>
+    </w:p>
+    <w:p>
+      <w:pPr>
+        <w:pStyle w:val="ListParagraph"/>
+        <w:numPr>
+          <w:ilvl w:val="0"/>
+          <w:numId w:val="5"/>
+        </w:numPr>
+        <w:spacing w:line="480" w:lineRule="auto"/>
+        <w:ind w:left="284" w:hanging="426"/>
+      </w:pPr>
+      <w:proofErr w:type="gramStart"/>
+      <w:r>
+        <w:t>db.addresses</w:t>
+      </w:r>
+      <w:proofErr w:type="gramEnd"/>
+      <w:r>
+        <w:t>.find({</w:t>
+      </w:r>
+      <w:proofErr w:type="spellStart"/>
+      <w:r>
+        <w:t>borough:”Bronx</w:t>
+      </w:r>
+      <w:proofErr w:type="spellEnd"/>
+      <w:r>
+        <w:t>”})</w:t>
+      </w:r>
+    </w:p>
+    <w:p>
+      <w:pPr>
+        <w:pStyle w:val="ListParagraph"/>
+        <w:numPr>
+          <w:ilvl w:val="0"/>
+          <w:numId w:val="5"/>
+        </w:numPr>
+        <w:spacing w:line="480" w:lineRule="auto"/>
+        <w:ind w:left="284" w:hanging="426"/>
+      </w:pPr>
+      <w:proofErr w:type="gramStart"/>
+      <w:r>
+        <w:t>db.addresses</w:t>
+      </w:r>
+      <w:proofErr w:type="gramEnd"/>
+      <w:r>
+        <w:t>.find({</w:t>
+      </w:r>
+      <w:proofErr w:type="spellStart"/>
+      <w:r>
+        <w:t>borough:”Bronx</w:t>
+      </w:r>
+      <w:proofErr w:type="spellEnd"/>
+      <w:r>
+        <w:t>”}).</w:t>
+      </w:r>
+      <w:r>
+        <w:t>skip(5).</w:t>
+      </w:r>
+      <w:r>
+        <w:t>limit(5)</w:t>
+      </w:r>
+    </w:p>
+    <w:p>
+      <w:pPr>
+        <w:pStyle w:val="ListParagraph"/>
+        <w:numPr>
+          <w:ilvl w:val="0"/>
+          <w:numId w:val="5"/>
+        </w:numPr>
+        <w:spacing w:line="480" w:lineRule="auto"/>
+        <w:ind w:left="284" w:hanging="426"/>
+      </w:pPr>
+      <w:proofErr w:type="gramStart"/>
+      <w:r>
+        <w:t>db.addresses</w:t>
+      </w:r>
+      <w:proofErr w:type="gramEnd"/>
+      <w:r>
+        <w:t>.find({“</w:t>
+      </w:r>
+      <w:proofErr w:type="spellStart"/>
+      <w:r>
+        <w:t>grades.score</w:t>
+      </w:r>
+      <w:proofErr w:type="spellEnd"/>
+      <w:r>
+        <w:t>”:{$gt:90}})</w:t>
+      </w:r>
+    </w:p>
+    <w:p>
+      <w:pPr>
+        <w:pStyle w:val="ListParagraph"/>
+        <w:numPr>
+          <w:ilvl w:val="0"/>
+          <w:numId w:val="5"/>
+        </w:numPr>
+        <w:spacing w:line="480" w:lineRule="auto"/>
+        <w:ind w:left="284" w:hanging="426"/>
+      </w:pPr>
+      <w:proofErr w:type="gramStart"/>
+      <w:r>
+        <w:t>db.addresses</w:t>
+      </w:r>
+      <w:proofErr w:type="gramEnd"/>
+      <w:r>
+        <w:t>.find({$and:[{"grades.score":{$gt:80}},{"grades.score":{$lt:100}}]})</w:t>
+      </w:r>
+    </w:p>
+    <w:p>
+      <w:pPr>
+        <w:pStyle w:val="ListParagraph"/>
+        <w:numPr>
+          <w:ilvl w:val="0"/>
+          <w:numId w:val="5"/>
+        </w:numPr>
+        <w:spacing w:line="480" w:lineRule="auto"/>
+        <w:ind w:left="284" w:hanging="426"/>
+      </w:pPr>
+      <w:proofErr w:type="gramStart"/>
+      <w:r>
+        <w:t>db.addresses</w:t>
+      </w:r>
+      <w:proofErr w:type="gramEnd"/>
+      <w:r>
+        <w:t>.find(</w:t>
+      </w:r>
+      <w:r>
+        <w:t>{"address.coord.0":{$</w:t>
+      </w:r>
+      <w:proofErr w:type="spellStart"/>
+      <w:r>
+        <w:t>lt</w:t>
+      </w:r>
+      <w:proofErr w:type="spellEnd"/>
+      <w:r>
+        <w:t>:-95.754168}}</w:t>
+      </w:r>
+      <w:r>
+        <w:t>)</w:t>
+      </w:r>
+    </w:p>
+    <w:p>
+      <w:pPr>
+        <w:pStyle w:val="ListParagraph"/>
+        <w:numPr>
+          <w:ilvl w:val="0"/>
+          <w:numId w:val="5"/>
+        </w:numPr>
+        <w:spacing w:line="480" w:lineRule="auto"/>
+        <w:ind w:left="284" w:hanging="426"/>
+      </w:pPr>
+      <w:proofErr w:type="gramStart"/>
+      <w:r>
+        <w:t>db.addresses</w:t>
+      </w:r>
+      <w:proofErr w:type="gramEnd"/>
+      <w:r>
+        <w:t>.find(</w:t>
+      </w:r>
+      <w:r>
+        <w:t>{$and:[{cuisine:{$not:{$regex:"American"}}},{"grades.score":{$gt:70}},{"address.coord.</w:t>
+      </w:r>
+      <w:r>
+        <w:t>0</w:t>
+      </w:r>
+      <w:r>
+        <w:t>":{$lt:-65.754168}}]}</w:t>
+      </w:r>
+      <w:r>
+        <w:t>)</w:t>
+      </w:r>
+    </w:p>
+    <w:p>
+      <w:pPr>
+        <w:pStyle w:val="ListParagraph"/>
+        <w:numPr>
+          <w:ilvl w:val="0"/>
+          <w:numId w:val="5"/>
+        </w:numPr>
+        <w:spacing w:line="480" w:lineRule="auto"/>
+        <w:ind w:left="284" w:hanging="426"/>
+      </w:pPr>
+      <w:proofErr w:type="gramStart"/>
+      <w:r>
+        <w:t>db.addresses</w:t>
+      </w:r>
+      <w:proofErr w:type="gramEnd"/>
+      <w:r>
+        <w:t>.find(</w:t>
+      </w:r>
+      <w:r>
+        <w:t>{$and:[{cuisine:{$not:{$regex:"American"}}},{"grades.score":{$gt:70}},{"address.coord.</w:t>
+      </w:r>
+      <w:r>
+        <w:t>1</w:t>
+      </w:r>
+      <w:r>
+        <w:t>":{$lt:-65.754168}}]}</w:t>
+      </w:r>
+      <w:r>
+        <w:t>)</w:t>
+      </w:r>
+    </w:p>
+    <w:p>
+      <w:pPr>
+        <w:pStyle w:val="ListParagraph"/>
+        <w:numPr>
+          <w:ilvl w:val="0"/>
+          <w:numId w:val="5"/>
+        </w:numPr>
+        <w:spacing w:line="480" w:lineRule="auto"/>
+        <w:ind w:left="284" w:hanging="426"/>
+      </w:pPr>
+      <w:proofErr w:type="gramStart"/>
+      <w:r>
+        <w:t>db.addresses</w:t>
+      </w:r>
+      <w:proofErr w:type="gramEnd"/>
+      <w:r>
+        <w:t>.find(</w:t>
+      </w:r>
+      <w:r>
+        <w:t>{$and:[{cuisine:{$not:{$regex:"American"}}},{"grades.grade":"A"},{borough:{$not:{$regex:"Brooklyn"}}}]}</w:t>
+      </w:r>
+      <w:r>
+        <w:t>).sort({cuisine:-1})</w:t>
+      </w:r>
+    </w:p>
+    <w:p>
+      <w:pPr>
+        <w:pStyle w:val="ListParagraph"/>
+        <w:numPr>
+          <w:ilvl w:val="0"/>
+          <w:numId w:val="5"/>
+        </w:numPr>
+        <w:spacing w:line="480" w:lineRule="auto"/>
+        <w:ind w:left="284" w:hanging="426"/>
+      </w:pPr>
+      <w:proofErr w:type="gramStart"/>
+      <w:r>
+        <w:t>db.addresses</w:t>
+      </w:r>
+      <w:proofErr w:type="gramEnd"/>
+      <w:r>
+        <w:t>.find(</w:t>
+      </w:r>
+      <w:r>
+        <w:t>{name:</w:t>
+      </w:r>
+      <w:r>
+        <w:t>/^Wil/</w:t>
+      </w:r>
+      <w:r>
+        <w:t>}</w:t>
+      </w:r>
+      <w:r>
+        <w:t>,</w:t>
+      </w:r>
+      <w:r>
+        <w:t>{restaurant_id:1,name:1,borough:1,cuisine:1}</w:t>
+      </w:r>
+      <w:r>
+        <w:t>)</w:t>
+      </w:r>
+    </w:p>
+    <w:p>
+      <w:pPr>
+        <w:pStyle w:val="ListParagraph"/>
+        <w:numPr>
+          <w:ilvl w:val="0"/>
+          <w:numId w:val="5"/>
+        </w:numPr>
+        <w:spacing w:line="480" w:lineRule="auto"/>
+        <w:ind w:left="284" w:hanging="426"/>
+      </w:pPr>
+      <w:proofErr w:type="gramStart"/>
+      <w:r>
+        <w:t>db.addresses</w:t>
+      </w:r>
+      <w:proofErr w:type="gramEnd"/>
+      <w:r>
+        <w:t>.find(</w:t>
+      </w:r>
+      <w:r>
+        <w:t>{name:/ces$/}</w:t>
+      </w:r>
+      <w:r>
+        <w:t>,{</w:t>
+      </w:r>
+      <w:r>
+        <w:t>restaurant_id:1,name:1,borough:1,cuisine:1}</w:t>
+      </w:r>
+      <w:r>
+        <w:t>)</w:t>
+      </w:r>
+    </w:p>
+    <w:p>
+      <w:pPr>
+        <w:pStyle w:val="ListParagraph"/>
+        <w:numPr>
+          <w:ilvl w:val="0"/>
+          <w:numId w:val="5"/>
+        </w:numPr>
+        <w:spacing w:line="480" w:lineRule="auto"/>
+        <w:ind w:left="284" w:hanging="426"/>
+      </w:pPr>
+      <w:proofErr w:type="gramStart"/>
+      <w:r>
+        <w:t>db.addresses</w:t>
+      </w:r>
+      <w:proofErr w:type="gramEnd"/>
+      <w:r>
+        <w:t>.find(</w:t>
+      </w:r>
+      <w:r>
+        <w:t>{name:</w:t>
+      </w:r>
+      <w:r>
+        <w:t>/.*Reg.*/</w:t>
+      </w:r>
+      <w:r>
+        <w:t>}</w:t>
+      </w:r>
+      <w:r>
+        <w:t>,{</w:t>
+      </w:r>
+      <w:r>
+        <w:t>restaurant_id:1,name:1,borough:1,cuisine:1}</w:t>
+      </w:r>
+      <w:r>
+        <w:t>)</w:t>
+      </w:r>
+    </w:p>
+    <w:p>
+      <w:pPr>
+        <w:pStyle w:val="ListParagraph"/>
+        <w:numPr>
+          <w:ilvl w:val="0"/>
+          <w:numId w:val="5"/>
+        </w:numPr>
+        <w:spacing w:line="480" w:lineRule="auto"/>
+        <w:ind w:left="284" w:hanging="426"/>
+      </w:pPr>
+      <w:proofErr w:type="gramStart"/>
+      <w:r>
+        <w:t>db.addresses</w:t>
+      </w:r>
+      <w:proofErr w:type="gramEnd"/>
+      <w:r>
+        <w:t>.find(</w:t>
+      </w:r>
+      <w:r>
+        <w:t>{borough:"Bronx",$or:[{cuisine:"American"},{cuisine:"Chinese"}]}</w:t>
+      </w:r>
+      <w:r>
+        <w:t>)</w:t>
+      </w:r>
+    </w:p>
+    <w:p>
+      <w:pPr>
+        <w:pStyle w:val="ListParagraph"/>
+        <w:numPr>
+          <w:ilvl w:val="0"/>
+          <w:numId w:val="5"/>
+        </w:numPr>
+        <w:spacing w:line="480" w:lineRule="auto"/>
+        <w:ind w:left="284" w:hanging="426"/>
+      </w:pPr>
+      <w:proofErr w:type="gramStart"/>
+      <w:r>
+        <w:t>db.addresses</w:t>
+      </w:r>
+      <w:proofErr w:type="gramEnd"/>
+      <w:r>
+        <w:t>.find(</w:t>
+      </w:r>
+      <w:r>
+        <w:t>{$or:[{</w:t>
+      </w:r>
+      <w:proofErr w:type="spellStart"/>
+      <w:r>
+        <w:t>borough:"Staten</w:t>
+      </w:r>
+      <w:proofErr w:type="spellEnd"/>
+      <w:r>
+        <w:t xml:space="preserve"> Island"},{borough:"Queens"},{borough:"Bronx"},{borough:"Brooklyn"}]}</w:t>
+      </w:r>
+      <w:r>
+        <w:t>,</w:t>
+      </w:r>
+      <w:r>
+        <w:t>{restaurant_id:1,name:1,borough:1,cuisine:1}</w:t>
+      </w:r>
+      <w:r>
+        <w:t>)</w:t>
+      </w:r>
+    </w:p>
+    <w:p>
+      <w:pPr>
+        <w:pStyle w:val="ListParagraph"/>
+        <w:spacing w:line="480" w:lineRule="auto"/>
+        <w:ind w:left="284"/>
+      </w:pPr>
+    </w:p>
+    <w:p>
+      <w:pPr>
+        <w:pStyle w:val="ListParagraph"/>
+        <w:numPr>
+          <w:ilvl w:val="0"/>
+          <w:numId w:val="5"/>
+        </w:numPr>
+        <w:spacing w:line="480" w:lineRule="auto"/>
+        <w:ind w:left="284" w:hanging="426"/>
+      </w:pPr>
+      <w:proofErr w:type="gramStart"/>
+      <w:r>
+        <w:lastRenderedPageBreak/>
+        <w:t>db.addresses</w:t>
+      </w:r>
+      <w:proofErr w:type="gramEnd"/>
+      <w:r>
+        <w:t>.find(</w:t>
+      </w:r>
+      <w:r>
+        <w:t>{$and:[{borough:{$not:/Bronx/}},{borough:{$not:/Brooklyn/}},{borough:{$not:/St</w:t>
+      </w:r>
+      <w:r>
+        <w:t>aten Island/</w:t>
+      </w:r>
+      <w:r>
+        <w:t>}}</w:t>
+      </w:r>
+      <w:r>
+        <w:t>,</w:t>
+      </w:r>
+      <w:r>
+        <w:t>{borough:{$not:/</w:t>
+      </w:r>
+      <w:r>
+        <w:t>Queens/</w:t>
+      </w:r>
+      <w:r>
+        <w:t>}}]}</w:t>
+      </w:r>
+      <w:r>
+        <w:t>,</w:t>
+      </w:r>
+      <w:r>
+        <w:t>{restaurant_id:1,name:1,borough:1,cuisine:1}</w:t>
+      </w:r>
+      <w:r>
+        <w:t>)</w:t>
+      </w:r>
+    </w:p>
+    <w:p>
+      <w:pPr>
+        <w:pStyle w:val="ListParagraph"/>
+        <w:numPr>
+          <w:ilvl w:val="0"/>
+          <w:numId w:val="5"/>
+        </w:numPr>
+        <w:spacing w:line="480" w:lineRule="auto"/>
+        <w:ind w:left="284" w:hanging="426"/>
+      </w:pPr>
+      <w:proofErr w:type="gramStart"/>
+      <w:r>
+        <w:t>db.addresses</w:t>
+      </w:r>
+      <w:proofErr w:type="gramEnd"/>
+      <w:r>
+        <w:t>.find(</w:t>
+      </w:r>
+      <w:r>
+        <w:t>{"grades.score":{$lte:10}}</w:t>
+      </w:r>
+      <w:r>
+        <w:t>,</w:t>
+      </w:r>
+      <w:r>
+        <w:t>{restaurant_id:1,name:1,borough:1,cuisine:1}</w:t>
+      </w:r>
+      <w:r>
+        <w:t>)</w:t>
+      </w:r>
+    </w:p>
+    <w:p>
+      <w:pPr>
+        <w:pStyle w:val="ListParagraph"/>
+        <w:numPr>
+          <w:ilvl w:val="0"/>
+          <w:numId w:val="5"/>
+        </w:numPr>
+        <w:spacing w:line="480" w:lineRule="auto"/>
+        <w:ind w:left="284" w:hanging="426"/>
+      </w:pPr>
+      <w:proofErr w:type="gramStart"/>
+      <w:r>
+        <w:t>db.addresses</w:t>
+      </w:r>
+      <w:proofErr w:type="gramEnd"/>
+      <w:r>
+        <w:t>.find(</w:t>
+      </w:r>
+      <w:r>
+        <w:t>{$or:[{name:/</w:t>
+      </w:r>
+      <w:r>
+        <w:t>^</w:t>
+      </w:r>
+      <w:r>
+        <w:t>Wil/},{$and:[{cuisine:{$not:/American/}},{cuisine:{$not:/Chinese/}}]}]}</w:t>
+      </w:r>
+      <w:r>
+        <w:t>,</w:t>
+      </w:r>
+      <w:r>
+        <w:t>{restaurant_id:1,name:1,borough:1,cuisine:1}</w:t>
+      </w:r>
+      <w:r>
+        <w:t>)</w:t>
+      </w:r>
+    </w:p>
+    <w:p>
+      <w:pPr>
+        <w:pStyle w:val="ListParagraph"/>
+        <w:numPr>
+          <w:ilvl w:val="0"/>
+          <w:numId w:val="5"/>
+        </w:numPr>
+        <w:spacing w:line="480" w:lineRule="auto"/>
+        <w:ind w:left="284" w:hanging="426"/>
+      </w:pPr>
+      <w:proofErr w:type="gramStart"/>
+      <w:r>
+        <w:t>db.addresses</w:t>
+      </w:r>
+      <w:proofErr w:type="gramEnd"/>
+      <w:r>
+        <w:t>.find(</w:t>
+      </w:r>
+      <w:r>
+        <w:t>{"grades.grade":"A","grades.score":11,"grades.date":ISODate('2014-08-11T00:00:00Z')}</w:t>
+      </w:r>
+      <w:r>
+        <w:t>,</w:t>
+      </w:r>
+      <w:r>
+        <w:t xml:space="preserve"> </w:t>
+      </w:r>
+      <w:r>
+        <w:t>{restaurant_id:1,name:1,grades:1}</w:t>
+      </w:r>
+      <w:r>
+        <w:t>)</w:t>
+      </w:r>
+    </w:p>
+    <w:p>
+      <w:pPr>
+        <w:pStyle w:val="ListParagraph"/>
+        <w:numPr>
+          <w:ilvl w:val="0"/>
+          <w:numId w:val="5"/>
+        </w:numPr>
+        <w:spacing w:line="480" w:lineRule="auto"/>
+        <w:ind w:left="284" w:hanging="426"/>
+      </w:pPr>
+      <w:proofErr w:type="gramStart"/>
+      <w:r>
+        <w:t>db.addresses</w:t>
+      </w:r>
+      <w:proofErr w:type="gramEnd"/>
+      <w:r>
+        <w:t>.find(</w:t>
+      </w:r>
+      <w:r>
+        <w:t>{"grades.1.grade":"A","grades.1.score":9,"grades.1.date":ISODate('2014-08-11T00:00:00Z')}</w:t>
+      </w:r>
+      <w:r>
+        <w:t>,</w:t>
+      </w:r>
+      <w:r>
+        <w:t xml:space="preserve"> {restaurant_id:1,name:1,grades:1}</w:t>
+      </w:r>
+      <w:r>
+        <w:t>)</w:t>
+      </w:r>
+    </w:p>
+    <w:p>
+      <w:pPr>
+        <w:pStyle w:val="ListParagraph"/>
+        <w:numPr>
+          <w:ilvl w:val="0"/>
+          <w:numId w:val="5"/>
+        </w:numPr>
+        <w:spacing w:line="480" w:lineRule="auto"/>
+        <w:ind w:left="284" w:hanging="426"/>
+      </w:pPr>
+      <w:proofErr w:type="gramStart"/>
+      <w:r>
+        <w:t>db.addresses</w:t>
+      </w:r>
+      <w:proofErr w:type="gramEnd"/>
+      <w:r>
+        <w:t>.find(</w:t>
+      </w:r>
+      <w:r>
+        <w:t>{$and:[{"address.coord.1":{$gt:42}},{"address.coord.1":{$lte:52}}]}</w:t>
+      </w:r>
+      <w:r>
+        <w:t>,</w:t>
+      </w:r>
+      <w:r>
+        <w:t>{restaurant_id:1,name:1,"address":1}</w:t>
+      </w:r>
+      <w:r>
+        <w:t>)</w:t>
+      </w:r>
+    </w:p>
+    <w:p>
+      <w:pPr>
+        <w:pStyle w:val="ListParagraph"/>
+        <w:numPr>
+          <w:ilvl w:val="0"/>
+          <w:numId w:val="5"/>
+        </w:numPr>
+        <w:spacing w:line="480" w:lineRule="auto"/>
+        <w:ind w:left="284" w:hanging="426"/>
+      </w:pPr>
+      <w:proofErr w:type="gramStart"/>
+      <w:r>
+        <w:t>db.addresses</w:t>
+      </w:r>
+      <w:proofErr w:type="gramEnd"/>
+      <w:r>
+        <w:t>.find().sort({name:1})</w:t>
+      </w:r>
+    </w:p>
+    <w:p>
+      <w:pPr>
+        <w:pStyle w:val="ListParagraph"/>
+        <w:numPr>
+          <w:ilvl w:val="0"/>
+          <w:numId w:val="5"/>
+        </w:numPr>
+        <w:spacing w:line="480" w:lineRule="auto"/>
+        <w:ind w:left="284" w:hanging="426"/>
+      </w:pPr>
+      <w:proofErr w:type="gramStart"/>
+      <w:r>
+        <w:t>db.addresses</w:t>
+      </w:r>
+      <w:proofErr w:type="gramEnd"/>
+      <w:r>
+        <w:t>.find().sort({name:</w:t>
+      </w:r>
+      <w:r>
+        <w:t>-</w:t>
+      </w:r>
+      <w:r>
+        <w:t>1})</w:t>
+      </w:r>
+    </w:p>
+    <w:p>
+      <w:pPr>
+        <w:pStyle w:val="ListParagraph"/>
+        <w:numPr>
+          <w:ilvl w:val="0"/>
+          <w:numId w:val="5"/>
+        </w:numPr>
+        <w:spacing w:line="480" w:lineRule="auto"/>
+        <w:ind w:left="284" w:hanging="426"/>
+      </w:pPr>
+      <w:proofErr w:type="gramStart"/>
+      <w:r>
+        <w:t>db.addresses</w:t>
+      </w:r>
+      <w:proofErr w:type="gramEnd"/>
+      <w:r>
+        <w:t>.find().sort({</w:t>
+      </w:r>
+      <w:r>
+        <w:t>cuisine:1,borough:-1</w:t>
+      </w:r>
+      <w:r>
+        <w:t>})</w:t>
+      </w:r>
+    </w:p>
+    <w:p>
+      <w:pPr>
+        <w:pStyle w:val="ListParagraph"/>
+        <w:numPr>
+          <w:ilvl w:val="0"/>
+          <w:numId w:val="5"/>
+        </w:numPr>
+        <w:spacing w:line="480" w:lineRule="auto"/>
+        <w:ind w:left="284" w:hanging="426"/>
+      </w:pPr>
+    </w:p>
+    <w:p>
+      <w:pPr>
+        <w:pStyle w:val="ListParagraph"/>
+        <w:numPr>
+          <w:ilvl w:val="0"/>
+          <w:numId w:val="5"/>
+        </w:numPr>
+        <w:spacing w:line="480" w:lineRule="auto"/>
+        <w:ind w:left="284" w:hanging="426"/>
+      </w:pPr>
+      <w:r>
+        <w:t>.</w:t>
+      </w:r>
+    </w:p>
+    <w:p>
+      <w:pPr>
+        <w:pStyle w:val="ListParagraph"/>
+        <w:numPr>
+          <w:ilvl w:val="0"/>
+          <w:numId w:val="5"/>
+        </w:numPr>
+        <w:spacing w:line="480" w:lineRule="auto"/>
+        <w:ind w:left="284" w:hanging="426"/>
+      </w:pPr>
+      <w:r>
+        <w:t>.</w:t>
+      </w:r>
+    </w:p>
+    <w:p>
+      <w:pPr>
+        <w:pStyle w:val="ListParagraph"/>
+        <w:numPr>
+          <w:ilvl w:val="0"/>
+          <w:numId w:val="5"/>
+        </w:numPr>
+        <w:spacing w:line="480" w:lineRule="auto"/>
+        <w:ind w:left="284" w:hanging="426"/>
+      </w:pPr>
+      <w:proofErr w:type="gramStart"/>
+      <w:r>
+        <w:t>db.addresses</w:t>
+      </w:r>
+      <w:proofErr w:type="gramEnd"/>
+      <w:r>
+        <w:t>.find(</w:t>
+      </w:r>
+      <w:r>
+        <w:t>{name:/.*mon.*/}</w:t>
+      </w:r>
+      <w:r>
+        <w:t>,</w:t>
+      </w:r>
+      <w:r>
+        <w:t xml:space="preserve"> </w:t>
+      </w:r>
+      <w:r>
+        <w:t>{name:1,borough:1,cuisine:1,"address.coord":1}</w:t>
+      </w:r>
+      <w:r>
+        <w:t>)</w:t>
+      </w:r>
+    </w:p>
+    <w:p>
+      <w:pPr>
+        <w:pStyle w:val="ListParagraph"/>
+        <w:numPr>
+          <w:ilvl w:val="0"/>
+          <w:numId w:val="5"/>
+        </w:numPr>
+        <w:spacing w:line="480" w:lineRule="auto"/>
+        <w:ind w:left="284" w:hanging="426"/>
+      </w:pPr>
+      <w:proofErr w:type="gramStart"/>
+      <w:r>
+        <w:t>db.addresses</w:t>
+      </w:r>
+      <w:proofErr w:type="gramEnd"/>
+      <w:r>
+        <w:t>.find(</w:t>
+      </w:r>
+      <w:r>
+        <w:t>{name:/</w:t>
+      </w:r>
+      <w:r>
+        <w:t>^Mad</w:t>
+      </w:r>
+      <w:r>
+        <w:t>/}</w:t>
+      </w:r>
+      <w:r>
+        <w:t>,</w:t>
+      </w:r>
+      <w:r>
+        <w:t xml:space="preserve"> {name:1,borough:1,cuisine:1,"address.coord":1}</w:t>
+      </w:r>
+      <w:r>
+        <w:t>)</w:t>
+      </w:r>
+    </w:p>
     <w:sectPr>
       <w:pgSz w:w="16838" w:h="11906" w:orient="landscape"/>
       <w:pgMar w:top="720" w:right="720" w:bottom="720" w:left="720" w:header="708" w:footer="708" w:gutter="0"/>
@@ -1819,6 +2778,456 @@
     </w:p>
   </w:footnote>
 </w:footnotes>
+</file>
+
+<file path=word/numbering.xml><?xml version="1.0" encoding="utf-8"?>
+<w:numbering xmlns:wpc="http://schemas.microsoft.com/office/word/2010/wordprocessingCanvas" xmlns:cx="http://schemas.microsoft.com/office/drawing/2014/chartex" xmlns:cx1="http://schemas.microsoft.com/office/drawing/2015/9/8/chartex" xmlns:cx2="http://schemas.microsoft.com/office/drawing/2015/10/21/chartex" xmlns:cx3="http://schemas.microsoft.com/office/drawing/2016/5/9/chartex" xmlns:cx4="http://schemas.microsoft.com/office/drawing/2016/5/10/chartex" xmlns:cx5="http://schemas.microsoft.com/office/drawing/2016/5/11/chartex" xmlns:cx6="http://schemas.microsoft.com/office/drawing/2016/5/12/chartex" xmlns:cx7="http://schemas.microsoft.com/office/drawing/2016/5/13/chartex" xmlns:cx8="http://schemas.microsoft.com/office/drawing/2016/5/14/chartex" xmlns:mc="http://schemas.openxmlformats.org/markup-compatibility/2006" xmlns:aink="http://schemas.microsoft.com/office/drawing/2016/ink" xmlns:am3d="http://schemas.microsoft.com/office/drawing/2017/model3d" xmlns:o="urn:schemas-microsoft-com:office:office" xmlns:r="http://schemas.openxmlformats.org/officeDocument/2006/relationships" xmlns:m="http://schemas.openxmlformats.org/officeDocument/2006/math" xmlns:v="urn:schemas-microsoft-com:vml" xmlns:wp14="http://schemas.microsoft.com/office/word/2010/wordprocessingDrawing" xmlns:wp="http://schemas.openxmlformats.org/drawingml/2006/wordprocessingDrawing" xmlns:w10="urn:schemas-microsoft-com:office:word" xmlns:w="http://schemas.openxmlformats.org/wordprocessingml/2006/main" xmlns:w14="http://schemas.microsoft.com/office/word/2010/wordml" xmlns:w15="http://schemas.microsoft.com/office/word/2012/wordml" xmlns:w16cex="http://schemas.microsoft.com/office/word/2018/wordml/cex" xmlns:w16cid="http://schemas.microsoft.com/office/word/2016/wordml/cid" xmlns:w16="http://schemas.microsoft.com/office/word/2018/wordml" xmlns:w16se="http://schemas.microsoft.com/office/word/2015/wordml/symex" xmlns:wpg="http://schemas.microsoft.com/office/word/2010/wordprocessingGroup" xmlns:wpi="http://schemas.microsoft.com/office/word/2010/wordprocessingInk" xmlns:wne="http://schemas.microsoft.com/office/word/2006/wordml" xmlns:wps="http://schemas.microsoft.com/office/word/2010/wordprocessingShape" mc:Ignorable="w14 w15 w16se w16cid w16 w16cex wp14">
+  <w:abstractNum w:abstractNumId="0" w15:restartNumberingAfterBreak="0">
+    <w:nsid w:val="1BA71D1B"/>
+    <w:multiLevelType w:val="hybridMultilevel"/>
+    <w:tmpl w:val="A4CE21AE"/>
+    <w:lvl w:ilvl="0" w:tplc="4009000F">
+      <w:start w:val="1"/>
+      <w:numFmt w:val="decimal"/>
+      <w:lvlText w:val="%1."/>
+      <w:lvlJc w:val="left"/>
+      <w:pPr>
+        <w:ind w:left="720" w:hanging="360"/>
+      </w:pPr>
+    </w:lvl>
+    <w:lvl w:ilvl="1" w:tplc="40090019" w:tentative="1">
+      <w:start w:val="1"/>
+      <w:numFmt w:val="lowerLetter"/>
+      <w:lvlText w:val="%2."/>
+      <w:lvlJc w:val="left"/>
+      <w:pPr>
+        <w:ind w:left="1440" w:hanging="360"/>
+      </w:pPr>
+    </w:lvl>
+    <w:lvl w:ilvl="2" w:tplc="4009001B" w:tentative="1">
+      <w:start w:val="1"/>
+      <w:numFmt w:val="lowerRoman"/>
+      <w:lvlText w:val="%3."/>
+      <w:lvlJc w:val="right"/>
+      <w:pPr>
+        <w:ind w:left="2160" w:hanging="180"/>
+      </w:pPr>
+    </w:lvl>
+    <w:lvl w:ilvl="3" w:tplc="4009000F" w:tentative="1">
+      <w:start w:val="1"/>
+      <w:numFmt w:val="decimal"/>
+      <w:lvlText w:val="%4."/>
+      <w:lvlJc w:val="left"/>
+      <w:pPr>
+        <w:ind w:left="2880" w:hanging="360"/>
+      </w:pPr>
+    </w:lvl>
+    <w:lvl w:ilvl="4" w:tplc="40090019" w:tentative="1">
+      <w:start w:val="1"/>
+      <w:numFmt w:val="lowerLetter"/>
+      <w:lvlText w:val="%5."/>
+      <w:lvlJc w:val="left"/>
+      <w:pPr>
+        <w:ind w:left="3600" w:hanging="360"/>
+      </w:pPr>
+    </w:lvl>
+    <w:lvl w:ilvl="5" w:tplc="4009001B" w:tentative="1">
+      <w:start w:val="1"/>
+      <w:numFmt w:val="lowerRoman"/>
+      <w:lvlText w:val="%6."/>
+      <w:lvlJc w:val="right"/>
+      <w:pPr>
+        <w:ind w:left="4320" w:hanging="180"/>
+      </w:pPr>
+    </w:lvl>
+    <w:lvl w:ilvl="6" w:tplc="4009000F" w:tentative="1">
+      <w:start w:val="1"/>
+      <w:numFmt w:val="decimal"/>
+      <w:lvlText w:val="%7."/>
+      <w:lvlJc w:val="left"/>
+      <w:pPr>
+        <w:ind w:left="5040" w:hanging="360"/>
+      </w:pPr>
+    </w:lvl>
+    <w:lvl w:ilvl="7" w:tplc="40090019" w:tentative="1">
+      <w:start w:val="1"/>
+      <w:numFmt w:val="lowerLetter"/>
+      <w:lvlText w:val="%8."/>
+      <w:lvlJc w:val="left"/>
+      <w:pPr>
+        <w:ind w:left="5760" w:hanging="360"/>
+      </w:pPr>
+    </w:lvl>
+    <w:lvl w:ilvl="8" w:tplc="4009001B" w:tentative="1">
+      <w:start w:val="1"/>
+      <w:numFmt w:val="lowerRoman"/>
+      <w:lvlText w:val="%9."/>
+      <w:lvlJc w:val="right"/>
+      <w:pPr>
+        <w:ind w:left="6480" w:hanging="180"/>
+      </w:pPr>
+    </w:lvl>
+  </w:abstractNum>
+  <w:abstractNum w:abstractNumId="1" w15:restartNumberingAfterBreak="0">
+    <w:nsid w:val="1EFC61B9"/>
+    <w:multiLevelType w:val="hybridMultilevel"/>
+    <w:tmpl w:val="7AD24200"/>
+    <w:lvl w:ilvl="0" w:tplc="4009000F">
+      <w:start w:val="1"/>
+      <w:numFmt w:val="decimal"/>
+      <w:lvlText w:val="%1."/>
+      <w:lvlJc w:val="left"/>
+      <w:pPr>
+        <w:ind w:left="720" w:hanging="360"/>
+      </w:pPr>
+    </w:lvl>
+    <w:lvl w:ilvl="1" w:tplc="40090019">
+      <w:start w:val="1"/>
+      <w:numFmt w:val="lowerLetter"/>
+      <w:lvlText w:val="%2."/>
+      <w:lvlJc w:val="left"/>
+      <w:pPr>
+        <w:ind w:left="1440" w:hanging="360"/>
+      </w:pPr>
+    </w:lvl>
+    <w:lvl w:ilvl="2" w:tplc="4009001B" w:tentative="1">
+      <w:start w:val="1"/>
+      <w:numFmt w:val="lowerRoman"/>
+      <w:lvlText w:val="%3."/>
+      <w:lvlJc w:val="right"/>
+      <w:pPr>
+        <w:ind w:left="2160" w:hanging="180"/>
+      </w:pPr>
+    </w:lvl>
+    <w:lvl w:ilvl="3" w:tplc="4009000F" w:tentative="1">
+      <w:start w:val="1"/>
+      <w:numFmt w:val="decimal"/>
+      <w:lvlText w:val="%4."/>
+      <w:lvlJc w:val="left"/>
+      <w:pPr>
+        <w:ind w:left="2880" w:hanging="360"/>
+      </w:pPr>
+    </w:lvl>
+    <w:lvl w:ilvl="4" w:tplc="40090019" w:tentative="1">
+      <w:start w:val="1"/>
+      <w:numFmt w:val="lowerLetter"/>
+      <w:lvlText w:val="%5."/>
+      <w:lvlJc w:val="left"/>
+      <w:pPr>
+        <w:ind w:left="3600" w:hanging="360"/>
+      </w:pPr>
+    </w:lvl>
+    <w:lvl w:ilvl="5" w:tplc="4009001B" w:tentative="1">
+      <w:start w:val="1"/>
+      <w:numFmt w:val="lowerRoman"/>
+      <w:lvlText w:val="%6."/>
+      <w:lvlJc w:val="right"/>
+      <w:pPr>
+        <w:ind w:left="4320" w:hanging="180"/>
+      </w:pPr>
+    </w:lvl>
+    <w:lvl w:ilvl="6" w:tplc="4009000F" w:tentative="1">
+      <w:start w:val="1"/>
+      <w:numFmt w:val="decimal"/>
+      <w:lvlText w:val="%7."/>
+      <w:lvlJc w:val="left"/>
+      <w:pPr>
+        <w:ind w:left="5040" w:hanging="360"/>
+      </w:pPr>
+    </w:lvl>
+    <w:lvl w:ilvl="7" w:tplc="40090019" w:tentative="1">
+      <w:start w:val="1"/>
+      <w:numFmt w:val="lowerLetter"/>
+      <w:lvlText w:val="%8."/>
+      <w:lvlJc w:val="left"/>
+      <w:pPr>
+        <w:ind w:left="5760" w:hanging="360"/>
+      </w:pPr>
+    </w:lvl>
+    <w:lvl w:ilvl="8" w:tplc="4009001B" w:tentative="1">
+      <w:start w:val="1"/>
+      <w:numFmt w:val="lowerRoman"/>
+      <w:lvlText w:val="%9."/>
+      <w:lvlJc w:val="right"/>
+      <w:pPr>
+        <w:ind w:left="6480" w:hanging="180"/>
+      </w:pPr>
+    </w:lvl>
+  </w:abstractNum>
+  <w:abstractNum w:abstractNumId="2" w15:restartNumberingAfterBreak="0">
+    <w:nsid w:val="1FFE1CA3"/>
+    <w:multiLevelType w:val="hybridMultilevel"/>
+    <w:tmpl w:val="B0845EAC"/>
+    <w:lvl w:ilvl="0" w:tplc="4009000F">
+      <w:start w:val="1"/>
+      <w:numFmt w:val="decimal"/>
+      <w:lvlText w:val="%1."/>
+      <w:lvlJc w:val="left"/>
+      <w:pPr>
+        <w:ind w:left="720" w:hanging="360"/>
+      </w:pPr>
+    </w:lvl>
+    <w:lvl w:ilvl="1" w:tplc="40090019" w:tentative="1">
+      <w:start w:val="1"/>
+      <w:numFmt w:val="lowerLetter"/>
+      <w:lvlText w:val="%2."/>
+      <w:lvlJc w:val="left"/>
+      <w:pPr>
+        <w:ind w:left="1440" w:hanging="360"/>
+      </w:pPr>
+    </w:lvl>
+    <w:lvl w:ilvl="2" w:tplc="4009001B" w:tentative="1">
+      <w:start w:val="1"/>
+      <w:numFmt w:val="lowerRoman"/>
+      <w:lvlText w:val="%3."/>
+      <w:lvlJc w:val="right"/>
+      <w:pPr>
+        <w:ind w:left="2160" w:hanging="180"/>
+      </w:pPr>
+    </w:lvl>
+    <w:lvl w:ilvl="3" w:tplc="4009000F" w:tentative="1">
+      <w:start w:val="1"/>
+      <w:numFmt w:val="decimal"/>
+      <w:lvlText w:val="%4."/>
+      <w:lvlJc w:val="left"/>
+      <w:pPr>
+        <w:ind w:left="2880" w:hanging="360"/>
+      </w:pPr>
+    </w:lvl>
+    <w:lvl w:ilvl="4" w:tplc="40090019" w:tentative="1">
+      <w:start w:val="1"/>
+      <w:numFmt w:val="lowerLetter"/>
+      <w:lvlText w:val="%5."/>
+      <w:lvlJc w:val="left"/>
+      <w:pPr>
+        <w:ind w:left="3600" w:hanging="360"/>
+      </w:pPr>
+    </w:lvl>
+    <w:lvl w:ilvl="5" w:tplc="4009001B" w:tentative="1">
+      <w:start w:val="1"/>
+      <w:numFmt w:val="lowerRoman"/>
+      <w:lvlText w:val="%6."/>
+      <w:lvlJc w:val="right"/>
+      <w:pPr>
+        <w:ind w:left="4320" w:hanging="180"/>
+      </w:pPr>
+    </w:lvl>
+    <w:lvl w:ilvl="6" w:tplc="4009000F" w:tentative="1">
+      <w:start w:val="1"/>
+      <w:numFmt w:val="decimal"/>
+      <w:lvlText w:val="%7."/>
+      <w:lvlJc w:val="left"/>
+      <w:pPr>
+        <w:ind w:left="5040" w:hanging="360"/>
+      </w:pPr>
+    </w:lvl>
+    <w:lvl w:ilvl="7" w:tplc="40090019" w:tentative="1">
+      <w:start w:val="1"/>
+      <w:numFmt w:val="lowerLetter"/>
+      <w:lvlText w:val="%8."/>
+      <w:lvlJc w:val="left"/>
+      <w:pPr>
+        <w:ind w:left="5760" w:hanging="360"/>
+      </w:pPr>
+    </w:lvl>
+    <w:lvl w:ilvl="8" w:tplc="4009001B" w:tentative="1">
+      <w:start w:val="1"/>
+      <w:numFmt w:val="lowerRoman"/>
+      <w:lvlText w:val="%9."/>
+      <w:lvlJc w:val="right"/>
+      <w:pPr>
+        <w:ind w:left="6480" w:hanging="180"/>
+      </w:pPr>
+    </w:lvl>
+  </w:abstractNum>
+  <w:abstractNum w:abstractNumId="3" w15:restartNumberingAfterBreak="0">
+    <w:nsid w:val="53BA4616"/>
+    <w:multiLevelType w:val="hybridMultilevel"/>
+    <w:tmpl w:val="0CA8DA4C"/>
+    <w:lvl w:ilvl="0" w:tplc="4009000F">
+      <w:start w:val="1"/>
+      <w:numFmt w:val="decimal"/>
+      <w:lvlText w:val="%1."/>
+      <w:lvlJc w:val="left"/>
+      <w:pPr>
+        <w:ind w:left="720" w:hanging="360"/>
+      </w:pPr>
+    </w:lvl>
+    <w:lvl w:ilvl="1" w:tplc="40090019" w:tentative="1">
+      <w:start w:val="1"/>
+      <w:numFmt w:val="lowerLetter"/>
+      <w:lvlText w:val="%2."/>
+      <w:lvlJc w:val="left"/>
+      <w:pPr>
+        <w:ind w:left="1440" w:hanging="360"/>
+      </w:pPr>
+    </w:lvl>
+    <w:lvl w:ilvl="2" w:tplc="4009001B" w:tentative="1">
+      <w:start w:val="1"/>
+      <w:numFmt w:val="lowerRoman"/>
+      <w:lvlText w:val="%3."/>
+      <w:lvlJc w:val="right"/>
+      <w:pPr>
+        <w:ind w:left="2160" w:hanging="180"/>
+      </w:pPr>
+    </w:lvl>
+    <w:lvl w:ilvl="3" w:tplc="4009000F" w:tentative="1">
+      <w:start w:val="1"/>
+      <w:numFmt w:val="decimal"/>
+      <w:lvlText w:val="%4."/>
+      <w:lvlJc w:val="left"/>
+      <w:pPr>
+        <w:ind w:left="2880" w:hanging="360"/>
+      </w:pPr>
+    </w:lvl>
+    <w:lvl w:ilvl="4" w:tplc="40090019" w:tentative="1">
+      <w:start w:val="1"/>
+      <w:numFmt w:val="lowerLetter"/>
+      <w:lvlText w:val="%5."/>
+      <w:lvlJc w:val="left"/>
+      <w:pPr>
+        <w:ind w:left="3600" w:hanging="360"/>
+      </w:pPr>
+    </w:lvl>
+    <w:lvl w:ilvl="5" w:tplc="4009001B" w:tentative="1">
+      <w:start w:val="1"/>
+      <w:numFmt w:val="lowerRoman"/>
+      <w:lvlText w:val="%6."/>
+      <w:lvlJc w:val="right"/>
+      <w:pPr>
+        <w:ind w:left="4320" w:hanging="180"/>
+      </w:pPr>
+    </w:lvl>
+    <w:lvl w:ilvl="6" w:tplc="4009000F" w:tentative="1">
+      <w:start w:val="1"/>
+      <w:numFmt w:val="decimal"/>
+      <w:lvlText w:val="%7."/>
+      <w:lvlJc w:val="left"/>
+      <w:pPr>
+        <w:ind w:left="5040" w:hanging="360"/>
+      </w:pPr>
+    </w:lvl>
+    <w:lvl w:ilvl="7" w:tplc="40090019" w:tentative="1">
+      <w:start w:val="1"/>
+      <w:numFmt w:val="lowerLetter"/>
+      <w:lvlText w:val="%8."/>
+      <w:lvlJc w:val="left"/>
+      <w:pPr>
+        <w:ind w:left="5760" w:hanging="360"/>
+      </w:pPr>
+    </w:lvl>
+    <w:lvl w:ilvl="8" w:tplc="4009001B" w:tentative="1">
+      <w:start w:val="1"/>
+      <w:numFmt w:val="lowerRoman"/>
+      <w:lvlText w:val="%9."/>
+      <w:lvlJc w:val="right"/>
+      <w:pPr>
+        <w:ind w:left="6480" w:hanging="180"/>
+      </w:pPr>
+    </w:lvl>
+  </w:abstractNum>
+  <w:abstractNum w:abstractNumId="4" w15:restartNumberingAfterBreak="0">
+    <w:nsid w:val="61C51915"/>
+    <w:multiLevelType w:val="hybridMultilevel"/>
+    <w:tmpl w:val="D3F263FE"/>
+    <w:lvl w:ilvl="0" w:tplc="4009000F">
+      <w:start w:val="1"/>
+      <w:numFmt w:val="decimal"/>
+      <w:lvlText w:val="%1."/>
+      <w:lvlJc w:val="left"/>
+      <w:pPr>
+        <w:ind w:left="1440" w:hanging="360"/>
+      </w:pPr>
+    </w:lvl>
+    <w:lvl w:ilvl="1" w:tplc="40090019" w:tentative="1">
+      <w:start w:val="1"/>
+      <w:numFmt w:val="lowerLetter"/>
+      <w:lvlText w:val="%2."/>
+      <w:lvlJc w:val="left"/>
+      <w:pPr>
+        <w:ind w:left="2160" w:hanging="360"/>
+      </w:pPr>
+    </w:lvl>
+    <w:lvl w:ilvl="2" w:tplc="4009001B" w:tentative="1">
+      <w:start w:val="1"/>
+      <w:numFmt w:val="lowerRoman"/>
+      <w:lvlText w:val="%3."/>
+      <w:lvlJc w:val="right"/>
+      <w:pPr>
+        <w:ind w:left="2880" w:hanging="180"/>
+      </w:pPr>
+    </w:lvl>
+    <w:lvl w:ilvl="3" w:tplc="4009000F" w:tentative="1">
+      <w:start w:val="1"/>
+      <w:numFmt w:val="decimal"/>
+      <w:lvlText w:val="%4."/>
+      <w:lvlJc w:val="left"/>
+      <w:pPr>
+        <w:ind w:left="3600" w:hanging="360"/>
+      </w:pPr>
+    </w:lvl>
+    <w:lvl w:ilvl="4" w:tplc="40090019" w:tentative="1">
+      <w:start w:val="1"/>
+      <w:numFmt w:val="lowerLetter"/>
+      <w:lvlText w:val="%5."/>
+      <w:lvlJc w:val="left"/>
+      <w:pPr>
+        <w:ind w:left="4320" w:hanging="360"/>
+      </w:pPr>
+    </w:lvl>
+    <w:lvl w:ilvl="5" w:tplc="4009001B" w:tentative="1">
+      <w:start w:val="1"/>
+      <w:numFmt w:val="lowerRoman"/>
+      <w:lvlText w:val="%6."/>
+      <w:lvlJc w:val="right"/>
+      <w:pPr>
+        <w:ind w:left="5040" w:hanging="180"/>
+      </w:pPr>
+    </w:lvl>
+    <w:lvl w:ilvl="6" w:tplc="4009000F" w:tentative="1">
+      <w:start w:val="1"/>
+      <w:numFmt w:val="decimal"/>
+      <w:lvlText w:val="%7."/>
+      <w:lvlJc w:val="left"/>
+      <w:pPr>
+        <w:ind w:left="5760" w:hanging="360"/>
+      </w:pPr>
+    </w:lvl>
+    <w:lvl w:ilvl="7" w:tplc="40090019" w:tentative="1">
+      <w:start w:val="1"/>
+      <w:numFmt w:val="lowerLetter"/>
+      <w:lvlText w:val="%8."/>
+      <w:lvlJc w:val="left"/>
+      <w:pPr>
+        <w:ind w:left="6480" w:hanging="360"/>
+      </w:pPr>
+    </w:lvl>
+    <w:lvl w:ilvl="8" w:tplc="4009001B" w:tentative="1">
+      <w:start w:val="1"/>
+      <w:numFmt w:val="lowerRoman"/>
+      <w:lvlText w:val="%9."/>
+      <w:lvlJc w:val="right"/>
+      <w:pPr>
+        <w:ind w:left="7200" w:hanging="180"/>
+      </w:pPr>
+    </w:lvl>
+  </w:abstractNum>
+  <w:num w:numId="1">
+    <w:abstractNumId w:val="0"/>
+  </w:num>
+  <w:num w:numId="2">
+    <w:abstractNumId w:val="4"/>
+  </w:num>
+  <w:num w:numId="3">
+    <w:abstractNumId w:val="3"/>
+  </w:num>
+  <w:num w:numId="4">
+    <w:abstractNumId w:val="2"/>
+  </w:num>
+  <w:num w:numId="5">
+    <w:abstractNumId w:val="1"/>
+  </w:num>
+</w:numbering>
 </file>
 
 <file path=word/styles.xml><?xml version="1.0" encoding="utf-8"?>
@@ -2291,6 +3700,17 @@
     <w:uiPriority w:val="99"/>
     <w:rsid w:val="00DE556B"/>
   </w:style>
+  <w:style w:type="paragraph" w:styleId="ListParagraph">
+    <w:name w:val="List Paragraph"/>
+    <w:basedOn w:val="Normal"/>
+    <w:uiPriority w:val="34"/>
+    <w:qFormat/>
+    <w:rsid w:val="002A1691"/>
+    <w:pPr>
+      <w:ind w:left="720"/>
+      <w:contextualSpacing/>
+    </w:pPr>
+  </w:style>
 </w:styles>
 </file>
 

</xml_diff>

<commit_message>
Addtitional content added in Assign-3 of MongoDb
</commit_message>
<xml_diff>
--- a/MongoDB/MongoDB Assignments.docx
+++ b/MongoDB/MongoDB Assignments.docx
@@ -1812,19 +1812,16 @@
         <w:spacing w:line="480" w:lineRule="auto"/>
         <w:ind w:left="284" w:hanging="426"/>
       </w:pPr>
-      <w:r>
-        <w:t>db.addresses.find({</w:t>
-      </w:r>
       <w:proofErr w:type="gramStart"/>
       <w:r>
-        <w:t>},</w:t>
-      </w:r>
-      <w:r>
-        <w:t>{</w:t>
+        <w:t>db.addresses</w:t>
       </w:r>
       <w:proofErr w:type="gramEnd"/>
       <w:r>
-        <w:t>restaurant_id:1,name:1,borough:1,cuisine:1}</w:t>
+        <w:t>.find({},</w:t>
+      </w:r>
+      <w:r>
+        <w:t>{restaurant_id:1,name:1,borough:1,cuisine:1}</w:t>
       </w:r>
       <w:r>
         <w:t>)</w:t>
@@ -1908,13 +1905,18 @@
         <w:spacing w:line="480" w:lineRule="auto"/>
         <w:ind w:left="284" w:hanging="426"/>
       </w:pPr>
+      <w:proofErr w:type="spellStart"/>
       <w:proofErr w:type="gramStart"/>
       <w:r>
         <w:t>db.addresses</w:t>
       </w:r>
       <w:proofErr w:type="gramEnd"/>
       <w:r>
-        <w:t>.find({</w:t>
+        <w:t>.find</w:t>
+      </w:r>
+      <w:proofErr w:type="spellEnd"/>
+      <w:r>
+        <w:t>({</w:t>
       </w:r>
       <w:proofErr w:type="spellStart"/>
       <w:r>
@@ -1935,13 +1937,18 @@
         <w:spacing w:line="480" w:lineRule="auto"/>
         <w:ind w:left="284" w:hanging="426"/>
       </w:pPr>
+      <w:proofErr w:type="spellStart"/>
       <w:proofErr w:type="gramStart"/>
       <w:r>
         <w:t>db.addresses</w:t>
       </w:r>
       <w:proofErr w:type="gramEnd"/>
       <w:r>
-        <w:t>.find({</w:t>
+        <w:t>.find</w:t>
+      </w:r>
+      <w:proofErr w:type="spellEnd"/>
+      <w:r>
+        <w:t>({</w:t>
       </w:r>
       <w:proofErr w:type="spellStart"/>
       <w:r>
@@ -1962,13 +1969,18 @@
         <w:spacing w:line="480" w:lineRule="auto"/>
         <w:ind w:left="284" w:hanging="426"/>
       </w:pPr>
+      <w:proofErr w:type="spellStart"/>
       <w:proofErr w:type="gramStart"/>
       <w:r>
         <w:t>db.addresses</w:t>
       </w:r>
       <w:proofErr w:type="gramEnd"/>
       <w:r>
-        <w:t>.find({</w:t>
+        <w:t>.find</w:t>
+      </w:r>
+      <w:proofErr w:type="spellEnd"/>
+      <w:r>
+        <w:t>({</w:t>
       </w:r>
       <w:proofErr w:type="spellStart"/>
       <w:r>
@@ -1976,13 +1988,7 @@
       </w:r>
       <w:proofErr w:type="spellEnd"/>
       <w:r>
-        <w:t>”}).</w:t>
-      </w:r>
-      <w:r>
-        <w:t>skip(5).</w:t>
-      </w:r>
-      <w:r>
-        <w:t>limit(5)</w:t>
+        <w:t>”}).skip(5).limit(5)</w:t>
       </w:r>
     </w:p>
     <w:p>
@@ -1995,13 +2001,18 @@
         <w:spacing w:line="480" w:lineRule="auto"/>
         <w:ind w:left="284" w:hanging="426"/>
       </w:pPr>
+      <w:proofErr w:type="spellStart"/>
       <w:proofErr w:type="gramStart"/>
       <w:r>
         <w:t>db.addresses</w:t>
       </w:r>
       <w:proofErr w:type="gramEnd"/>
       <w:r>
-        <w:t>.find({“</w:t>
+        <w:t>.find</w:t>
+      </w:r>
+      <w:proofErr w:type="spellEnd"/>
+      <w:r>
+        <w:t>({“</w:t>
       </w:r>
       <w:proofErr w:type="spellStart"/>
       <w:r>
@@ -2041,13 +2052,18 @@
         <w:spacing w:line="480" w:lineRule="auto"/>
         <w:ind w:left="284" w:hanging="426"/>
       </w:pPr>
+      <w:proofErr w:type="spellStart"/>
       <w:proofErr w:type="gramStart"/>
       <w:r>
         <w:t>db.addresses</w:t>
       </w:r>
       <w:proofErr w:type="gramEnd"/>
       <w:r>
-        <w:t>.find(</w:t>
+        <w:t>.find</w:t>
+      </w:r>
+      <w:proofErr w:type="spellEnd"/>
+      <w:r>
+        <w:t>(</w:t>
       </w:r>
       <w:r>
         <w:t>{"address.coord.0":{$</w:t>
@@ -2291,13 +2307,18 @@
         <w:spacing w:line="480" w:lineRule="auto"/>
         <w:ind w:left="284" w:hanging="426"/>
       </w:pPr>
+      <w:proofErr w:type="spellStart"/>
       <w:proofErr w:type="gramStart"/>
       <w:r>
         <w:t>db.addresses</w:t>
       </w:r>
       <w:proofErr w:type="gramEnd"/>
       <w:r>
-        <w:t>.find(</w:t>
+        <w:t>.find</w:t>
+      </w:r>
+      <w:proofErr w:type="spellEnd"/>
+      <w:r>
+        <w:t>(</w:t>
       </w:r>
       <w:r>
         <w:t>{$or:[{</w:t>
@@ -2470,10 +2491,7 @@
         <w:t>,</w:t>
       </w:r>
       <w:r>
-        <w:t xml:space="preserve"> </w:t>
-      </w:r>
-      <w:r>
-        <w:t>{restaurant_id:1,name:1,grades:1}</w:t>
+        <w:t xml:space="preserve"> {restaurant_id:1,name:1,grades:1}</w:t>
       </w:r>
       <w:r>
         <w:t>)</w:t>
@@ -2576,13 +2594,7 @@
       </w:r>
       <w:proofErr w:type="gramEnd"/>
       <w:r>
-        <w:t>.find().sort({name:</w:t>
-      </w:r>
-      <w:r>
-        <w:t>-</w:t>
-      </w:r>
-      <w:r>
-        <w:t>1})</w:t>
+        <w:t>.find().sort({name:-1})</w:t>
       </w:r>
     </w:p>
     <w:p>
@@ -2601,13 +2613,7 @@
       </w:r>
       <w:proofErr w:type="gramEnd"/>
       <w:r>
-        <w:t>.find().sort({</w:t>
-      </w:r>
-      <w:r>
-        <w:t>cuisine:1,borough:-1</w:t>
-      </w:r>
-      <w:r>
-        <w:t>})</w:t>
+        <w:t>.find().sort({cuisine:1,borough:-1})</w:t>
       </w:r>
     </w:p>
     <w:p>
@@ -2631,8 +2637,26 @@
         <w:spacing w:line="480" w:lineRule="auto"/>
         <w:ind w:left="284" w:hanging="426"/>
       </w:pPr>
-      <w:r>
-        <w:t>.</w:t>
+      <w:proofErr w:type="spellStart"/>
+      <w:proofErr w:type="gramStart"/>
+      <w:r>
+        <w:t>db.addresses</w:t>
+      </w:r>
+      <w:proofErr w:type="gramEnd"/>
+      <w:r>
+        <w:t>.find</w:t>
+      </w:r>
+      <w:proofErr w:type="spellEnd"/>
+      <w:r>
+        <w:t>({“</w:t>
+      </w:r>
+      <w:proofErr w:type="spellStart"/>
+      <w:r>
+        <w:t>address.coord</w:t>
+      </w:r>
+      <w:proofErr w:type="spellEnd"/>
+      <w:r>
+        <w:t>”:{$type:1}})</w:t>
       </w:r>
     </w:p>
     <w:p>
@@ -2674,10 +2698,7 @@
         <w:t>,</w:t>
       </w:r>
       <w:r>
-        <w:t xml:space="preserve"> </w:t>
-      </w:r>
-      <w:r>
-        <w:t>{name:1,borough:1,cuisine:1,"address.coord":1}</w:t>
+        <w:t xml:space="preserve"> {name:1,borough:1,cuisine:1,"address.coord":1}</w:t>
       </w:r>
       <w:r>
         <w:t>)</w:t>

</xml_diff>

<commit_message>
Mistakes corrected in MongoDB Assignment
</commit_message>
<xml_diff>
--- a/MongoDB/MongoDB Assignments.docx
+++ b/MongoDB/MongoDB Assignments.docx
@@ -2141,14 +2141,7 @@
           <w:b/>
           <w:bCs/>
         </w:rPr>
-        <w:t xml:space="preserve"> </w:t>
-      </w:r>
-      <w:r>
-        <w:rPr>
-          <w:b/>
-          <w:bCs/>
-        </w:rPr>
-        <w:t xml:space="preserve">Populations </w:t>
+        <w:t xml:space="preserve"> Populations </w:t>
       </w:r>
       <w:r>
         <w:rPr>
@@ -2162,14 +2155,7 @@
           <w:b/>
           <w:bCs/>
         </w:rPr>
-        <w:t>y State</w:t>
-      </w:r>
-      <w:r>
-        <w:rPr>
-          <w:b/>
-          <w:bCs/>
-        </w:rPr>
-        <w:t>:</w:t>
+        <w:t>y State:</w:t>
       </w:r>
     </w:p>
     <w:p>
@@ -2271,21 +2257,7 @@
           <w:b/>
           <w:bCs/>
         </w:rPr>
-        <w:t xml:space="preserve"> Populations by </w:t>
-      </w:r>
-      <w:r>
-        <w:rPr>
-          <w:b/>
-          <w:bCs/>
-        </w:rPr>
-        <w:t>City</w:t>
-      </w:r>
-      <w:r>
-        <w:rPr>
-          <w:b/>
-          <w:bCs/>
-        </w:rPr>
-        <w:t>:</w:t>
+        <w:t xml:space="preserve"> Populations by City:</w:t>
       </w:r>
     </w:p>
     <w:p>
@@ -2460,21 +2432,7 @@
           <w:b/>
           <w:bCs/>
         </w:rPr>
-        <w:t xml:space="preserve"> </w:t>
-      </w:r>
-      <w:r>
-        <w:rPr>
-          <w:b/>
-          <w:bCs/>
-        </w:rPr>
-        <w:t>Bonus</w:t>
-      </w:r>
-      <w:r>
-        <w:rPr>
-          <w:b/>
-          <w:bCs/>
-        </w:rPr>
-        <w:t>:</w:t>
+        <w:t xml:space="preserve"> Bonus:</w:t>
       </w:r>
     </w:p>
     <w:p>
@@ -2581,18 +2539,8 @@
         <w:spacing w:line="480" w:lineRule="auto"/>
         <w:ind w:left="284" w:hanging="426"/>
       </w:pPr>
-      <w:proofErr w:type="spellStart"/>
-      <w:proofErr w:type="gramStart"/>
-      <w:r>
-        <w:t>db.addresses</w:t>
-      </w:r>
-      <w:proofErr w:type="gramEnd"/>
-      <w:r>
-        <w:t>.find</w:t>
-      </w:r>
-      <w:proofErr w:type="spellEnd"/>
-      <w:r>
-        <w:t>()</w:t>
+      <w:r>
+        <w:t>db.addresses.find()</w:t>
       </w:r>
     </w:p>
     <w:p>
@@ -2605,13 +2553,8 @@
         <w:spacing w:line="480" w:lineRule="auto"/>
         <w:ind w:left="284" w:hanging="426"/>
       </w:pPr>
-      <w:proofErr w:type="gramStart"/>
-      <w:r>
-        <w:t>db.addresses</w:t>
-      </w:r>
-      <w:proofErr w:type="gramEnd"/>
-      <w:r>
-        <w:t>.find({},</w:t>
+      <w:r>
+        <w:t>db.addresses.find({},</w:t>
       </w:r>
       <w:r>
         <w:t>{restaurant_id:1,name:1,borough:1,cuisine:1}</w:t>
@@ -2630,13 +2573,8 @@
         <w:spacing w:line="480" w:lineRule="auto"/>
         <w:ind w:left="284" w:hanging="426"/>
       </w:pPr>
-      <w:proofErr w:type="gramStart"/>
-      <w:r>
-        <w:t>db.addresses</w:t>
-      </w:r>
-      <w:proofErr w:type="gramEnd"/>
-      <w:r>
-        <w:t>.find({},</w:t>
+      <w:r>
+        <w:t>db.addresses.find({},</w:t>
       </w:r>
       <w:r>
         <w:t>{restaurant_id:1,name:1,borough:1,cuisine:1</w:t>
@@ -2661,13 +2599,8 @@
         <w:spacing w:line="480" w:lineRule="auto"/>
         <w:ind w:left="284" w:hanging="426"/>
       </w:pPr>
-      <w:proofErr w:type="gramStart"/>
-      <w:r>
-        <w:t>db.addresses</w:t>
-      </w:r>
-      <w:proofErr w:type="gramEnd"/>
-      <w:r>
-        <w:t>.find({},</w:t>
+      <w:r>
+        <w:t>db.addresses.find({},</w:t>
       </w:r>
       <w:r>
         <w:t>{restaurant_id:1,name:1,borough:1,</w:t>
@@ -2698,26 +2631,8 @@
         <w:spacing w:line="480" w:lineRule="auto"/>
         <w:ind w:left="284" w:hanging="426"/>
       </w:pPr>
-      <w:proofErr w:type="spellStart"/>
-      <w:proofErr w:type="gramStart"/>
-      <w:r>
-        <w:t>db.addresses</w:t>
-      </w:r>
-      <w:proofErr w:type="gramEnd"/>
-      <w:r>
-        <w:t>.find</w:t>
-      </w:r>
-      <w:proofErr w:type="spellEnd"/>
-      <w:r>
-        <w:t>({</w:t>
-      </w:r>
-      <w:proofErr w:type="spellStart"/>
-      <w:r>
-        <w:t>borough:”Bronx</w:t>
-      </w:r>
-      <w:proofErr w:type="spellEnd"/>
-      <w:r>
-        <w:t>”}).limit(5)</w:t>
+      <w:r>
+        <w:t>db.addresses.find({borough:”Bronx”}).limit(5)</w:t>
       </w:r>
     </w:p>
     <w:p>
@@ -2730,26 +2645,8 @@
         <w:spacing w:line="480" w:lineRule="auto"/>
         <w:ind w:left="284" w:hanging="426"/>
       </w:pPr>
-      <w:proofErr w:type="spellStart"/>
-      <w:proofErr w:type="gramStart"/>
-      <w:r>
-        <w:t>db.addresses</w:t>
-      </w:r>
-      <w:proofErr w:type="gramEnd"/>
-      <w:r>
-        <w:t>.find</w:t>
-      </w:r>
-      <w:proofErr w:type="spellEnd"/>
-      <w:r>
-        <w:t>({</w:t>
-      </w:r>
-      <w:proofErr w:type="spellStart"/>
-      <w:r>
-        <w:t>borough:”Bronx</w:t>
-      </w:r>
-      <w:proofErr w:type="spellEnd"/>
-      <w:r>
-        <w:t>”})</w:t>
+      <w:r>
+        <w:t>db.addresses.find({borough:”Bronx”})</w:t>
       </w:r>
     </w:p>
     <w:p>
@@ -2762,26 +2659,8 @@
         <w:spacing w:line="480" w:lineRule="auto"/>
         <w:ind w:left="284" w:hanging="426"/>
       </w:pPr>
-      <w:proofErr w:type="spellStart"/>
-      <w:proofErr w:type="gramStart"/>
-      <w:r>
-        <w:t>db.addresses</w:t>
-      </w:r>
-      <w:proofErr w:type="gramEnd"/>
-      <w:r>
-        <w:t>.find</w:t>
-      </w:r>
-      <w:proofErr w:type="spellEnd"/>
-      <w:r>
-        <w:t>({</w:t>
-      </w:r>
-      <w:proofErr w:type="spellStart"/>
-      <w:r>
-        <w:t>borough:”Bronx</w:t>
-      </w:r>
-      <w:proofErr w:type="spellEnd"/>
-      <w:r>
-        <w:t>”}).skip(5).limit(5)</w:t>
+      <w:r>
+        <w:t>db.addresses.find({borough:”Bronx”}).skip(5).limit(5)</w:t>
       </w:r>
     </w:p>
     <w:p>
@@ -2794,26 +2673,20 @@
         <w:spacing w:line="480" w:lineRule="auto"/>
         <w:ind w:left="284" w:hanging="426"/>
       </w:pPr>
-      <w:proofErr w:type="spellStart"/>
-      <w:proofErr w:type="gramStart"/>
-      <w:r>
-        <w:t>db.addresses</w:t>
-      </w:r>
-      <w:proofErr w:type="gramEnd"/>
-      <w:r>
-        <w:t>.find</w:t>
-      </w:r>
-      <w:proofErr w:type="spellEnd"/>
-      <w:r>
-        <w:t>({“</w:t>
-      </w:r>
-      <w:proofErr w:type="spellStart"/>
-      <w:r>
-        <w:t>grades.score</w:t>
-      </w:r>
-      <w:proofErr w:type="spellEnd"/>
-      <w:r>
-        <w:t>”:{$gt:90}})</w:t>
+      <w:r>
+        <w:t>db.addresses.find(</w:t>
+      </w:r>
+      <w:r>
+        <w:t>{“grades”:{$elemMatch:{score:{$gt:</w:t>
+      </w:r>
+      <w:r>
+        <w:t>90</w:t>
+      </w:r>
+      <w:r>
+        <w:t>}}}}</w:t>
+      </w:r>
+      <w:r>
+        <w:t>)</w:t>
       </w:r>
     </w:p>
     <w:p>
@@ -2826,13 +2699,11 @@
         <w:spacing w:line="480" w:lineRule="auto"/>
         <w:ind w:left="284" w:hanging="426"/>
       </w:pPr>
-      <w:proofErr w:type="gramStart"/>
-      <w:r>
-        <w:t>db.addresses</w:t>
-      </w:r>
-      <w:proofErr w:type="gramEnd"/>
-      <w:r>
-        <w:t>.find({$and:[{"grades.score":{$gt:80}},{"grades.score":{$lt:100}}]})</w:t>
+      <w:r>
+        <w:t>db.addresses.find</w:t>
+      </w:r>
+      <w:r>
+        <w:t>({“grades”:{$elemMatch:{score:{$gt:80,$lt:100}}}})</w:t>
       </w:r>
     </w:p>
     <w:p>
@@ -2845,29 +2716,11 @@
         <w:spacing w:line="480" w:lineRule="auto"/>
         <w:ind w:left="284" w:hanging="426"/>
       </w:pPr>
-      <w:proofErr w:type="spellStart"/>
-      <w:proofErr w:type="gramStart"/>
-      <w:r>
-        <w:t>db.addresses</w:t>
-      </w:r>
-      <w:proofErr w:type="gramEnd"/>
-      <w:r>
-        <w:t>.find</w:t>
-      </w:r>
-      <w:proofErr w:type="spellEnd"/>
-      <w:r>
-        <w:t>(</w:t>
-      </w:r>
-      <w:r>
-        <w:t>{"address.coord.0":{$</w:t>
-      </w:r>
-      <w:proofErr w:type="spellStart"/>
-      <w:r>
-        <w:t>lt</w:t>
-      </w:r>
-      <w:proofErr w:type="spellEnd"/>
-      <w:r>
-        <w:t>:-95.754168}}</w:t>
+      <w:r>
+        <w:t>db.addresses.find(</w:t>
+      </w:r>
+      <w:r>
+        <w:t>{"address.coord.0":{$lt:-95.754168}}</w:t>
       </w:r>
       <w:r>
         <w:t>)</w:t>
@@ -2883,13 +2736,8 @@
         <w:spacing w:line="480" w:lineRule="auto"/>
         <w:ind w:left="284" w:hanging="426"/>
       </w:pPr>
-      <w:proofErr w:type="gramStart"/>
-      <w:r>
-        <w:t>db.addresses</w:t>
-      </w:r>
-      <w:proofErr w:type="gramEnd"/>
-      <w:r>
-        <w:t>.find(</w:t>
+      <w:r>
+        <w:t>db.addresses.find(</w:t>
       </w:r>
       <w:r>
         <w:t>{$and:[{cuisine:{$not:{$regex:"American"}}},{"grades.score":{$gt:70}},{"address.coord.</w:t>
@@ -2914,13 +2762,8 @@
         <w:spacing w:line="480" w:lineRule="auto"/>
         <w:ind w:left="284" w:hanging="426"/>
       </w:pPr>
-      <w:proofErr w:type="gramStart"/>
-      <w:r>
-        <w:t>db.addresses</w:t>
-      </w:r>
-      <w:proofErr w:type="gramEnd"/>
-      <w:r>
-        <w:t>.find(</w:t>
+      <w:r>
+        <w:t>db.addresses.find(</w:t>
       </w:r>
       <w:r>
         <w:t>{$and:[{cuisine:{$not:{$regex:"American"}}},{"grades.score":{$gt:70}},{"address.coord.</w:t>
@@ -2945,13 +2788,8 @@
         <w:spacing w:line="480" w:lineRule="auto"/>
         <w:ind w:left="284" w:hanging="426"/>
       </w:pPr>
-      <w:proofErr w:type="gramStart"/>
-      <w:r>
-        <w:t>db.addresses</w:t>
-      </w:r>
-      <w:proofErr w:type="gramEnd"/>
-      <w:r>
-        <w:t>.find(</w:t>
+      <w:r>
+        <w:t>db.addresses.find(</w:t>
       </w:r>
       <w:r>
         <w:t>{$and:[{cuisine:{$not:{$regex:"American"}}},{"grades.grade":"A"},{borough:{$not:{$regex:"Brooklyn"}}}]}</w:t>
@@ -2970,13 +2808,8 @@
         <w:spacing w:line="480" w:lineRule="auto"/>
         <w:ind w:left="284" w:hanging="426"/>
       </w:pPr>
-      <w:proofErr w:type="gramStart"/>
-      <w:r>
-        <w:t>db.addresses</w:t>
-      </w:r>
-      <w:proofErr w:type="gramEnd"/>
-      <w:r>
-        <w:t>.find(</w:t>
+      <w:r>
+        <w:t>db.addresses.find(</w:t>
       </w:r>
       <w:r>
         <w:t>{name:</w:t>
@@ -3007,13 +2840,8 @@
         <w:spacing w:line="480" w:lineRule="auto"/>
         <w:ind w:left="284" w:hanging="426"/>
       </w:pPr>
-      <w:proofErr w:type="gramStart"/>
-      <w:r>
-        <w:t>db.addresses</w:t>
-      </w:r>
-      <w:proofErr w:type="gramEnd"/>
-      <w:r>
-        <w:t>.find(</w:t>
+      <w:r>
+        <w:t>db.addresses.find(</w:t>
       </w:r>
       <w:r>
         <w:t>{name:/ces$/}</w:t>
@@ -3038,13 +2866,8 @@
         <w:spacing w:line="480" w:lineRule="auto"/>
         <w:ind w:left="284" w:hanging="426"/>
       </w:pPr>
-      <w:proofErr w:type="gramStart"/>
-      <w:r>
-        <w:t>db.addresses</w:t>
-      </w:r>
-      <w:proofErr w:type="gramEnd"/>
-      <w:r>
-        <w:t>.find(</w:t>
+      <w:r>
+        <w:t>db.addresses.find(</w:t>
       </w:r>
       <w:r>
         <w:t>{name:</w:t>
@@ -3075,13 +2898,8 @@
         <w:spacing w:line="480" w:lineRule="auto"/>
         <w:ind w:left="284" w:hanging="426"/>
       </w:pPr>
-      <w:proofErr w:type="gramStart"/>
-      <w:r>
-        <w:t>db.addresses</w:t>
-      </w:r>
-      <w:proofErr w:type="gramEnd"/>
-      <w:r>
-        <w:t>.find(</w:t>
+      <w:r>
+        <w:t>db.addresses.find(</w:t>
       </w:r>
       <w:r>
         <w:t>{borough:"Bronx",$or:[{cuisine:"American"},{cuisine:"Chinese"}]}</w:t>
@@ -3100,29 +2918,11 @@
         <w:spacing w:line="480" w:lineRule="auto"/>
         <w:ind w:left="284" w:hanging="426"/>
       </w:pPr>
-      <w:proofErr w:type="spellStart"/>
-      <w:proofErr w:type="gramStart"/>
-      <w:r>
-        <w:t>db.addresses</w:t>
-      </w:r>
-      <w:proofErr w:type="gramEnd"/>
-      <w:r>
-        <w:t>.find</w:t>
-      </w:r>
-      <w:proofErr w:type="spellEnd"/>
-      <w:r>
-        <w:t>(</w:t>
-      </w:r>
-      <w:r>
-        <w:t>{$or:[{</w:t>
-      </w:r>
-      <w:proofErr w:type="spellStart"/>
-      <w:r>
-        <w:t>borough:"Staten</w:t>
-      </w:r>
-      <w:proofErr w:type="spellEnd"/>
-      <w:r>
-        <w:t xml:space="preserve"> Island"},{borough:"Queens"},{borough:"Bronx"},{borough:"Brooklyn"}]}</w:t>
+      <w:r>
+        <w:t>db.addresses.find(</w:t>
+      </w:r>
+      <w:r>
+        <w:t>{$or:[{borough:"Staten Island"},{borough:"Queens"},{borough:"Bronx"},{borough:"Brooklyn"}]}</w:t>
       </w:r>
       <w:r>
         <w:t>,</w:t>
@@ -3151,14 +2951,9 @@
         <w:spacing w:line="480" w:lineRule="auto"/>
         <w:ind w:left="284" w:hanging="426"/>
       </w:pPr>
-      <w:proofErr w:type="gramStart"/>
       <w:r>
         <w:lastRenderedPageBreak/>
-        <w:t>db.addresses</w:t>
-      </w:r>
-      <w:proofErr w:type="gramEnd"/>
-      <w:r>
-        <w:t>.find(</w:t>
+        <w:t>db.addresses.find(</w:t>
       </w:r>
       <w:r>
         <w:t>{$and:[{borough:{$not:/Bronx/}},{borough:{$not:/Brooklyn/}},{borough:{$not:/St</w:t>
@@ -3201,13 +2996,8 @@
         <w:spacing w:line="480" w:lineRule="auto"/>
         <w:ind w:left="284" w:hanging="426"/>
       </w:pPr>
-      <w:proofErr w:type="gramStart"/>
-      <w:r>
-        <w:t>db.addresses</w:t>
-      </w:r>
-      <w:proofErr w:type="gramEnd"/>
-      <w:r>
-        <w:t>.find(</w:t>
+      <w:r>
+        <w:t>db.addresses.find(</w:t>
       </w:r>
       <w:r>
         <w:t>{"grades.score":{$lte:10}}</w:t>
@@ -3232,13 +3022,8 @@
         <w:spacing w:line="480" w:lineRule="auto"/>
         <w:ind w:left="284" w:hanging="426"/>
       </w:pPr>
-      <w:proofErr w:type="gramStart"/>
-      <w:r>
-        <w:t>db.addresses</w:t>
-      </w:r>
-      <w:proofErr w:type="gramEnd"/>
-      <w:r>
-        <w:t>.find(</w:t>
+      <w:r>
+        <w:t>db.addresses.find(</w:t>
       </w:r>
       <w:r>
         <w:t>{$or:[{name:/</w:t>
@@ -3269,13 +3054,8 @@
         <w:spacing w:line="480" w:lineRule="auto"/>
         <w:ind w:left="284" w:hanging="426"/>
       </w:pPr>
-      <w:proofErr w:type="gramStart"/>
-      <w:r>
-        <w:t>db.addresses</w:t>
-      </w:r>
-      <w:proofErr w:type="gramEnd"/>
-      <w:r>
-        <w:t>.find(</w:t>
+      <w:r>
+        <w:t>db.addresses.find(</w:t>
       </w:r>
       <w:r>
         <w:t>{"grades.grade":"A","grades.score":11,"grades.date":ISODate('2014-08-11T00:00:00Z')}</w:t>
@@ -3300,13 +3080,8 @@
         <w:spacing w:line="480" w:lineRule="auto"/>
         <w:ind w:left="284" w:hanging="426"/>
       </w:pPr>
-      <w:proofErr w:type="gramStart"/>
-      <w:r>
-        <w:t>db.addresses</w:t>
-      </w:r>
-      <w:proofErr w:type="gramEnd"/>
-      <w:r>
-        <w:t>.find(</w:t>
+      <w:r>
+        <w:t>db.addresses.find(</w:t>
       </w:r>
       <w:r>
         <w:t>{"grades.1.grade":"A","grades.1.score":9,"grades.1.date":ISODate('2014-08-11T00:00:00Z')}</w:t>
@@ -3331,13 +3106,8 @@
         <w:spacing w:line="480" w:lineRule="auto"/>
         <w:ind w:left="284" w:hanging="426"/>
       </w:pPr>
-      <w:proofErr w:type="gramStart"/>
-      <w:r>
-        <w:t>db.addresses</w:t>
-      </w:r>
-      <w:proofErr w:type="gramEnd"/>
-      <w:r>
-        <w:t>.find(</w:t>
+      <w:r>
+        <w:t>db.addresses.find(</w:t>
       </w:r>
       <w:r>
         <w:t>{$and:[{"address.coord.1":{$gt:42}},{"address.coord.1":{$lte:52}}]}</w:t>
@@ -3362,18 +3132,8 @@
         <w:spacing w:line="480" w:lineRule="auto"/>
         <w:ind w:left="284" w:hanging="426"/>
       </w:pPr>
-      <w:proofErr w:type="spellStart"/>
-      <w:proofErr w:type="gramStart"/>
-      <w:r>
-        <w:t>db.addresses</w:t>
-      </w:r>
-      <w:proofErr w:type="gramEnd"/>
-      <w:r>
-        <w:t>.find</w:t>
-      </w:r>
-      <w:proofErr w:type="spellEnd"/>
-      <w:r>
-        <w:t>().sort({name:1})</w:t>
+      <w:r>
+        <w:t>db.addresses.find().sort({name:1})</w:t>
       </w:r>
     </w:p>
     <w:p>
@@ -3386,18 +3146,8 @@
         <w:spacing w:line="480" w:lineRule="auto"/>
         <w:ind w:left="284" w:hanging="426"/>
       </w:pPr>
-      <w:proofErr w:type="spellStart"/>
-      <w:proofErr w:type="gramStart"/>
-      <w:r>
-        <w:t>db.addresses</w:t>
-      </w:r>
-      <w:proofErr w:type="gramEnd"/>
-      <w:r>
-        <w:t>.find</w:t>
-      </w:r>
-      <w:proofErr w:type="spellEnd"/>
-      <w:r>
-        <w:t>().sort({name:-1})</w:t>
+      <w:r>
+        <w:t>db.addresses.find().sort({name:-1})</w:t>
       </w:r>
     </w:p>
     <w:p>
@@ -3410,18 +3160,8 @@
         <w:spacing w:line="480" w:lineRule="auto"/>
         <w:ind w:left="284" w:hanging="426"/>
       </w:pPr>
-      <w:proofErr w:type="spellStart"/>
-      <w:proofErr w:type="gramStart"/>
-      <w:r>
-        <w:t>db.addresses</w:t>
-      </w:r>
-      <w:proofErr w:type="gramEnd"/>
-      <w:r>
-        <w:t>.find</w:t>
-      </w:r>
-      <w:proofErr w:type="spellEnd"/>
-      <w:r>
-        <w:t>().sort({cuisine:1,borough:-1})</w:t>
+      <w:r>
+        <w:t>db.addresses.find().sort({cuisine:1,borough:-1})</w:t>
       </w:r>
     </w:p>
     <w:p>
@@ -3434,13 +3174,8 @@
         <w:spacing w:line="480" w:lineRule="auto"/>
         <w:ind w:left="284" w:hanging="426"/>
       </w:pPr>
-      <w:proofErr w:type="gramStart"/>
-      <w:r>
-        <w:t>db.addresses</w:t>
-      </w:r>
-      <w:proofErr w:type="gramEnd"/>
-      <w:r>
-        <w:t>.</w:t>
+      <w:r>
+        <w:t>db.addresses.</w:t>
       </w:r>
       <w:r>
         <w:t>aggregate</w:t>
@@ -3468,26 +3203,8 @@
         <w:spacing w:line="480" w:lineRule="auto"/>
         <w:ind w:left="284" w:hanging="426"/>
       </w:pPr>
-      <w:proofErr w:type="spellStart"/>
-      <w:proofErr w:type="gramStart"/>
-      <w:r>
-        <w:t>db.addresses</w:t>
-      </w:r>
-      <w:proofErr w:type="gramEnd"/>
-      <w:r>
-        <w:t>.find</w:t>
-      </w:r>
-      <w:proofErr w:type="spellEnd"/>
-      <w:r>
-        <w:t>({“</w:t>
-      </w:r>
-      <w:proofErr w:type="spellStart"/>
-      <w:r>
-        <w:t>address.coord</w:t>
-      </w:r>
-      <w:proofErr w:type="spellEnd"/>
-      <w:r>
-        <w:t>”:{$type:1}})</w:t>
+      <w:r>
+        <w:t>db.addresses.find({“address.coord”:{$type:1}})</w:t>
       </w:r>
     </w:p>
     <w:p>
@@ -3500,29 +3217,11 @@
         <w:spacing w:line="480" w:lineRule="auto"/>
         <w:ind w:left="284" w:hanging="426"/>
       </w:pPr>
-      <w:proofErr w:type="spellStart"/>
-      <w:proofErr w:type="gramStart"/>
-      <w:r>
-        <w:t>db.addresses</w:t>
-      </w:r>
-      <w:proofErr w:type="gramEnd"/>
-      <w:r>
-        <w:t>.find</w:t>
-      </w:r>
-      <w:proofErr w:type="spellEnd"/>
-      <w:r>
-        <w:t>(</w:t>
-      </w:r>
-      <w:r>
-        <w:t>{"</w:t>
-      </w:r>
-      <w:proofErr w:type="spellStart"/>
-      <w:r>
-        <w:t>grades.score</w:t>
-      </w:r>
-      <w:proofErr w:type="spellEnd"/>
-      <w:r>
-        <w:t>":{$mod:[7,0]}}</w:t>
+      <w:r>
+        <w:t>db.addresses.find(</w:t>
+      </w:r>
+      <w:r>
+        <w:t>{"grades.score":{$mod:[7,0]}}</w:t>
       </w:r>
       <w:r>
         <w:t>,</w:t>
@@ -3544,18 +3243,8 @@
         <w:spacing w:line="480" w:lineRule="auto"/>
         <w:ind w:left="284" w:hanging="426"/>
       </w:pPr>
-      <w:proofErr w:type="spellStart"/>
-      <w:proofErr w:type="gramStart"/>
-      <w:r>
-        <w:t>db.addresses</w:t>
-      </w:r>
-      <w:proofErr w:type="gramEnd"/>
-      <w:r>
-        <w:t>.find</w:t>
-      </w:r>
-      <w:proofErr w:type="spellEnd"/>
-      <w:r>
-        <w:t>(</w:t>
+      <w:r>
+        <w:t>db.addresses.find(</w:t>
       </w:r>
       <w:r>
         <w:t>{name:/.*mon.*/}</w:t>
@@ -3580,18 +3269,8 @@
         <w:spacing w:line="480" w:lineRule="auto"/>
         <w:ind w:left="284" w:hanging="426"/>
       </w:pPr>
-      <w:proofErr w:type="spellStart"/>
-      <w:proofErr w:type="gramStart"/>
-      <w:r>
-        <w:t>db.addresses</w:t>
-      </w:r>
-      <w:proofErr w:type="gramEnd"/>
-      <w:r>
-        <w:t>.find</w:t>
-      </w:r>
-      <w:proofErr w:type="spellEnd"/>
-      <w:r>
-        <w:t>(</w:t>
+      <w:r>
+        <w:t>db.addresses.find(</w:t>
       </w:r>
       <w:r>
         <w:t>{name:/</w:t>

</xml_diff>